<commit_message>
Desafio 14 (último do módulo)
</commit_message>
<xml_diff>
--- a/Aulas/HTML-CSS.docx
+++ b/Aulas/HTML-CSS.docx
@@ -548,6 +548,7 @@
           <w:rFonts w:ascii="Courier New" w:hAnsi="Courier New" w:cs="Courier New"/>
           <w:sz w:val="24"/>
           <w:szCs w:val="24"/>
+          <w:lang w:val="pt-BR"/>
         </w:rPr>
       </w:pPr>
       <w:r>
@@ -556,33 +557,54 @@
           <w:sz w:val="24"/>
           <w:szCs w:val="24"/>
         </w:rPr>
-        <w:t xml:space="preserve">  Background-image: linear </w:t>
-      </w:r>
-      <w:proofErr w:type="spellStart"/>
+        <w:t xml:space="preserve">  </w:t>
+      </w:r>
+      <w:r>
+        <w:rPr>
+          <w:rFonts w:ascii="Courier New" w:hAnsi="Courier New" w:cs="Courier New"/>
+          <w:sz w:val="24"/>
+          <w:szCs w:val="24"/>
+          <w:lang w:val="pt-BR"/>
+        </w:rPr>
+        <w:t>Background-</w:t>
+      </w:r>
+      <w:proofErr w:type="spellStart"/>
+      <w:r>
+        <w:rPr>
+          <w:rFonts w:ascii="Courier New" w:hAnsi="Courier New" w:cs="Courier New"/>
+          <w:sz w:val="24"/>
+          <w:szCs w:val="24"/>
+          <w:lang w:val="pt-BR"/>
+        </w:rPr>
+        <w:t>image</w:t>
+      </w:r>
+      <w:proofErr w:type="spellEnd"/>
+      <w:r>
+        <w:rPr>
+          <w:rFonts w:ascii="Courier New" w:hAnsi="Courier New" w:cs="Courier New"/>
+          <w:sz w:val="24"/>
+          <w:szCs w:val="24"/>
+          <w:lang w:val="pt-BR"/>
+        </w:rPr>
+        <w:t xml:space="preserve">: linear </w:t>
+      </w:r>
       <w:proofErr w:type="gramStart"/>
       <w:r>
         <w:rPr>
           <w:rFonts w:ascii="Courier New" w:hAnsi="Courier New" w:cs="Courier New"/>
           <w:sz w:val="24"/>
           <w:szCs w:val="24"/>
-        </w:rPr>
-        <w:t>gradiente</w:t>
-      </w:r>
-      <w:proofErr w:type="spellEnd"/>
+          <w:lang w:val="pt-BR"/>
+        </w:rPr>
+        <w:t>gradiente(</w:t>
+      </w:r>
+      <w:proofErr w:type="gramEnd"/>
       <w:r>
         <w:rPr>
           <w:rFonts w:ascii="Courier New" w:hAnsi="Courier New" w:cs="Courier New"/>
           <w:sz w:val="24"/>
           <w:szCs w:val="24"/>
-        </w:rPr>
-        <w:t>(</w:t>
-      </w:r>
-      <w:proofErr w:type="gramEnd"/>
-      <w:r>
-        <w:rPr>
-          <w:rFonts w:ascii="Courier New" w:hAnsi="Courier New" w:cs="Courier New"/>
-          <w:sz w:val="24"/>
-          <w:szCs w:val="24"/>
+          <w:lang w:val="pt-BR"/>
         </w:rPr>
         <w:t>)</w:t>
       </w:r>
@@ -10350,16 +10372,14 @@
           <w:rFonts w:ascii="Consolas" w:hAnsi="Consolas"/>
           <w:sz w:val="24"/>
           <w:szCs w:val="24"/>
-          <w:lang w:val="pt-BR"/>
-        </w:rPr>
-      </w:pPr>
-      <w:proofErr w:type="spellStart"/>
-      <w:r>
-        <w:rPr>
-          <w:rFonts w:ascii="Consolas" w:hAnsi="Consolas"/>
-          <w:sz w:val="24"/>
-          <w:szCs w:val="24"/>
-          <w:lang w:val="pt-BR"/>
+        </w:rPr>
+      </w:pPr>
+      <w:proofErr w:type="spellStart"/>
+      <w:r>
+        <w:rPr>
+          <w:rFonts w:ascii="Consolas" w:hAnsi="Consolas"/>
+          <w:sz w:val="24"/>
+          <w:szCs w:val="24"/>
         </w:rPr>
         <w:t>Thead</w:t>
       </w:r>
@@ -10369,138 +10389,374 @@
           <w:rFonts w:ascii="Consolas" w:hAnsi="Consolas"/>
           <w:sz w:val="24"/>
           <w:szCs w:val="24"/>
-          <w:lang w:val="pt-BR"/>
-        </w:rPr>
-        <w:t xml:space="preserve"> &gt; </w:t>
-      </w:r>
-      <w:proofErr w:type="spellStart"/>
-      <w:r>
-        <w:rPr>
-          <w:rFonts w:ascii="Consolas" w:hAnsi="Consolas"/>
-          <w:sz w:val="24"/>
-          <w:szCs w:val="24"/>
-          <w:lang w:val="pt-BR"/>
+        </w:rPr>
+        <w:t xml:space="preserve"> &gt; tr &gt; </w:t>
+      </w:r>
+      <w:proofErr w:type="spellStart"/>
+      <w:r>
+        <w:rPr>
+          <w:rFonts w:ascii="Consolas" w:hAnsi="Consolas"/>
+          <w:sz w:val="24"/>
+          <w:szCs w:val="24"/>
+        </w:rPr>
+        <w:t>th</w:t>
+      </w:r>
+      <w:proofErr w:type="spellEnd"/>
+      <w:r>
+        <w:rPr>
+          <w:rFonts w:ascii="Consolas" w:hAnsi="Consolas"/>
+          <w:sz w:val="24"/>
+          <w:szCs w:val="24"/>
+        </w:rPr>
+        <w:t xml:space="preserve"> {</w:t>
+      </w:r>
+    </w:p>
+    <w:p>
+      <w:pPr>
+        <w:rPr>
+          <w:rFonts w:ascii="Consolas" w:hAnsi="Consolas"/>
+          <w:sz w:val="24"/>
+          <w:szCs w:val="24"/>
+        </w:rPr>
+      </w:pPr>
+      <w:r>
+        <w:rPr>
+          <w:rFonts w:ascii="Consolas" w:hAnsi="Consolas"/>
+          <w:sz w:val="24"/>
+          <w:szCs w:val="24"/>
+        </w:rPr>
+        <w:t xml:space="preserve">   Position: </w:t>
+      </w:r>
+      <w:proofErr w:type="gramStart"/>
+      <w:r>
+        <w:rPr>
+          <w:rFonts w:ascii="Consolas" w:hAnsi="Consolas"/>
+          <w:sz w:val="24"/>
+          <w:szCs w:val="24"/>
+        </w:rPr>
+        <w:t>sticky;</w:t>
+      </w:r>
+      <w:proofErr w:type="gramEnd"/>
+    </w:p>
+    <w:p>
+      <w:pPr>
+        <w:rPr>
+          <w:rFonts w:ascii="Consolas" w:hAnsi="Consolas"/>
+          <w:sz w:val="24"/>
+          <w:szCs w:val="24"/>
+        </w:rPr>
+      </w:pPr>
+      <w:r>
+        <w:rPr>
+          <w:rFonts w:ascii="Consolas" w:hAnsi="Consolas"/>
+          <w:sz w:val="24"/>
+          <w:szCs w:val="24"/>
+        </w:rPr>
+        <w:t xml:space="preserve">   Top: </w:t>
+      </w:r>
+      <w:proofErr w:type="gramStart"/>
+      <w:r>
+        <w:rPr>
+          <w:rFonts w:ascii="Consolas" w:hAnsi="Consolas"/>
+          <w:sz w:val="24"/>
+          <w:szCs w:val="24"/>
+        </w:rPr>
+        <w:t>0;</w:t>
+      </w:r>
+      <w:proofErr w:type="gramEnd"/>
+    </w:p>
+    <w:p>
+      <w:pPr>
+        <w:rPr>
+          <w:rFonts w:ascii="Consolas" w:hAnsi="Consolas"/>
+          <w:sz w:val="24"/>
+          <w:szCs w:val="24"/>
+        </w:rPr>
+      </w:pPr>
+      <w:r>
+        <w:rPr>
+          <w:rFonts w:ascii="Consolas" w:hAnsi="Consolas"/>
+          <w:sz w:val="24"/>
+          <w:szCs w:val="24"/>
+        </w:rPr>
+        <w:t xml:space="preserve">   Background-color: &lt;a </w:t>
+      </w:r>
+      <w:proofErr w:type="spellStart"/>
+      <w:r>
+        <w:rPr>
+          <w:rFonts w:ascii="Consolas" w:hAnsi="Consolas"/>
+          <w:sz w:val="24"/>
+          <w:szCs w:val="24"/>
+        </w:rPr>
+        <w:t>mesma</w:t>
+      </w:r>
+      <w:proofErr w:type="spellEnd"/>
+      <w:r>
+        <w:rPr>
+          <w:rFonts w:ascii="Consolas" w:hAnsi="Consolas"/>
+          <w:sz w:val="24"/>
+          <w:szCs w:val="24"/>
+        </w:rPr>
+        <w:t xml:space="preserve"> </w:t>
+      </w:r>
+      <w:proofErr w:type="spellStart"/>
+      <w:r>
+        <w:rPr>
+          <w:rFonts w:ascii="Consolas" w:hAnsi="Consolas"/>
+          <w:sz w:val="24"/>
+          <w:szCs w:val="24"/>
+        </w:rPr>
+        <w:t>cor</w:t>
+      </w:r>
+      <w:proofErr w:type="spellEnd"/>
+      <w:r>
+        <w:rPr>
+          <w:rFonts w:ascii="Consolas" w:hAnsi="Consolas"/>
+          <w:sz w:val="24"/>
+          <w:szCs w:val="24"/>
+        </w:rPr>
+        <w:t>&gt;</w:t>
+      </w:r>
+    </w:p>
+    <w:p>
+      <w:pPr>
+        <w:rPr>
+          <w:rFonts w:ascii="Consolas" w:hAnsi="Consolas"/>
+          <w:sz w:val="24"/>
+          <w:szCs w:val="24"/>
+        </w:rPr>
+      </w:pPr>
+      <w:r>
+        <w:rPr>
+          <w:rFonts w:ascii="Consolas" w:hAnsi="Consolas"/>
+          <w:sz w:val="24"/>
+          <w:szCs w:val="24"/>
+        </w:rPr>
+        <w:t>}</w:t>
+      </w:r>
+    </w:p>
+    <w:p>
+      <w:pPr>
+        <w:rPr>
+          <w:sz w:val="24"/>
+          <w:szCs w:val="24"/>
+        </w:rPr>
+      </w:pPr>
+    </w:p>
+    <w:p>
+      <w:pPr>
+        <w:rPr>
+          <w:sz w:val="24"/>
+          <w:szCs w:val="24"/>
+        </w:rPr>
+      </w:pPr>
+      <w:r>
+        <w:rPr>
+          <w:sz w:val="24"/>
+          <w:szCs w:val="24"/>
+        </w:rPr>
+        <w:t>MESCLAGEM DE CÉLULAS</w:t>
+      </w:r>
+    </w:p>
+    <w:p>
+      <w:pPr>
+        <w:rPr>
+          <w:sz w:val="24"/>
+          <w:szCs w:val="24"/>
+        </w:rPr>
+      </w:pPr>
+      <w:proofErr w:type="spellStart"/>
+      <w:r>
+        <w:rPr>
+          <w:sz w:val="24"/>
+          <w:szCs w:val="24"/>
+        </w:rPr>
+        <w:t>Mesclagem</w:t>
+      </w:r>
+      <w:proofErr w:type="spellEnd"/>
+      <w:r>
+        <w:rPr>
+          <w:sz w:val="24"/>
+          <w:szCs w:val="24"/>
+        </w:rPr>
+        <w:t xml:space="preserve"> </w:t>
+      </w:r>
+      <w:r>
+        <w:rPr>
+          <w:b/>
+          <w:bCs/>
+          <w:sz w:val="24"/>
+          <w:szCs w:val="24"/>
+        </w:rPr>
+        <w:t>vertical</w:t>
+      </w:r>
+      <w:r>
+        <w:rPr>
+          <w:sz w:val="24"/>
+          <w:szCs w:val="24"/>
+        </w:rPr>
+        <w:t>:</w:t>
+      </w:r>
+    </w:p>
+    <w:p>
+      <w:pPr>
+        <w:rPr>
+          <w:sz w:val="24"/>
+          <w:szCs w:val="24"/>
+        </w:rPr>
+      </w:pPr>
+      <w:proofErr w:type="spellStart"/>
+      <w:r>
+        <w:rPr>
+          <w:i/>
+          <w:iCs/>
+          <w:sz w:val="24"/>
+          <w:szCs w:val="24"/>
+        </w:rPr>
+        <w:t>r</w:t>
+      </w:r>
+      <w:r>
+        <w:rPr>
+          <w:i/>
+          <w:iCs/>
+          <w:sz w:val="24"/>
+          <w:szCs w:val="24"/>
+        </w:rPr>
+        <w:t>owspan</w:t>
+      </w:r>
+      <w:proofErr w:type="spellEnd"/>
+      <w:r>
+        <w:rPr>
+          <w:sz w:val="24"/>
+          <w:szCs w:val="24"/>
+        </w:rPr>
+        <w:t xml:space="preserve"> (</w:t>
+      </w:r>
+      <w:proofErr w:type="spellStart"/>
+      <w:r>
+        <w:rPr>
+          <w:sz w:val="24"/>
+          <w:szCs w:val="24"/>
+        </w:rPr>
+        <w:t>mesclagem</w:t>
+      </w:r>
+      <w:proofErr w:type="spellEnd"/>
+      <w:r>
+        <w:rPr>
+          <w:sz w:val="24"/>
+          <w:szCs w:val="24"/>
+        </w:rPr>
+        <w:t xml:space="preserve"> de </w:t>
+      </w:r>
+      <w:proofErr w:type="spellStart"/>
+      <w:r>
+        <w:rPr>
+          <w:sz w:val="24"/>
+          <w:szCs w:val="24"/>
+        </w:rPr>
+        <w:t>linhas</w:t>
+      </w:r>
+      <w:proofErr w:type="spellEnd"/>
+      <w:r>
+        <w:rPr>
+          <w:sz w:val="24"/>
+          <w:szCs w:val="24"/>
+        </w:rPr>
+        <w:t>)</w:t>
+      </w:r>
+    </w:p>
+    <w:p>
+      <w:pPr>
+        <w:rPr>
+          <w:sz w:val="24"/>
+          <w:szCs w:val="24"/>
+        </w:rPr>
+      </w:pPr>
+    </w:p>
+    <w:p>
+      <w:pPr>
+        <w:shd w:val="clear" w:color="auto" w:fill="1E1E1E"/>
+        <w:spacing w:after="0" w:line="330" w:lineRule="atLeast"/>
+        <w:ind w:left="720" w:firstLine="720"/>
+        <w:rPr>
+          <w:rFonts w:ascii="Consolas" w:eastAsia="Times New Roman" w:hAnsi="Consolas" w:cs="Times New Roman"/>
+          <w:color w:val="D4D4D4"/>
+          <w:sz w:val="24"/>
+          <w:szCs w:val="24"/>
+        </w:rPr>
+      </w:pPr>
+      <w:r>
+        <w:rPr>
+          <w:rFonts w:ascii="Consolas" w:eastAsia="Times New Roman" w:hAnsi="Consolas" w:cs="Times New Roman"/>
+          <w:color w:val="808080"/>
+          <w:sz w:val="24"/>
+          <w:szCs w:val="24"/>
+        </w:rPr>
+        <w:t>&lt;</w:t>
+      </w:r>
+      <w:r>
+        <w:rPr>
+          <w:rFonts w:ascii="Consolas" w:eastAsia="Times New Roman" w:hAnsi="Consolas" w:cs="Times New Roman"/>
+          <w:color w:val="569CD6"/>
+          <w:sz w:val="24"/>
+          <w:szCs w:val="24"/>
         </w:rPr>
         <w:t>tr</w:t>
       </w:r>
-      <w:proofErr w:type="spellEnd"/>
-      <w:r>
-        <w:rPr>
-          <w:rFonts w:ascii="Consolas" w:hAnsi="Consolas"/>
-          <w:sz w:val="24"/>
-          <w:szCs w:val="24"/>
-          <w:lang w:val="pt-BR"/>
-        </w:rPr>
-        <w:t xml:space="preserve"> &gt; </w:t>
-      </w:r>
-      <w:proofErr w:type="spellStart"/>
-      <w:r>
-        <w:rPr>
-          <w:rFonts w:ascii="Consolas" w:hAnsi="Consolas"/>
-          <w:sz w:val="24"/>
-          <w:szCs w:val="24"/>
-          <w:lang w:val="pt-BR"/>
+      <w:r>
+        <w:rPr>
+          <w:rFonts w:ascii="Consolas" w:eastAsia="Times New Roman" w:hAnsi="Consolas" w:cs="Times New Roman"/>
+          <w:color w:val="808080"/>
+          <w:sz w:val="24"/>
+          <w:szCs w:val="24"/>
+        </w:rPr>
+        <w:t>&gt;</w:t>
+      </w:r>
+    </w:p>
+    <w:p>
+      <w:pPr>
+        <w:shd w:val="clear" w:color="auto" w:fill="1E1E1E"/>
+        <w:spacing w:after="0" w:line="330" w:lineRule="atLeast"/>
+        <w:rPr>
+          <w:rFonts w:ascii="Consolas" w:eastAsia="Times New Roman" w:hAnsi="Consolas" w:cs="Times New Roman"/>
+          <w:color w:val="D4D4D4"/>
+          <w:sz w:val="24"/>
+          <w:szCs w:val="24"/>
+        </w:rPr>
+      </w:pPr>
+      <w:r>
+        <w:rPr>
+          <w:rFonts w:ascii="Consolas" w:eastAsia="Times New Roman" w:hAnsi="Consolas" w:cs="Times New Roman"/>
+          <w:color w:val="D4D4D4"/>
+          <w:sz w:val="24"/>
+          <w:szCs w:val="24"/>
+        </w:rPr>
+        <w:t xml:space="preserve">                </w:t>
+      </w:r>
+      <w:r>
+        <w:rPr>
+          <w:rFonts w:ascii="Consolas" w:eastAsia="Times New Roman" w:hAnsi="Consolas" w:cs="Times New Roman"/>
+          <w:color w:val="808080"/>
+          <w:sz w:val="24"/>
+          <w:szCs w:val="24"/>
+        </w:rPr>
+        <w:t>&lt;</w:t>
+      </w:r>
+      <w:proofErr w:type="spellStart"/>
+      <w:r>
+        <w:rPr>
+          <w:rFonts w:ascii="Consolas" w:eastAsia="Times New Roman" w:hAnsi="Consolas" w:cs="Times New Roman"/>
+          <w:color w:val="569CD6"/>
+          <w:sz w:val="24"/>
+          <w:szCs w:val="24"/>
         </w:rPr>
         <w:t>th</w:t>
       </w:r>
       <w:proofErr w:type="spellEnd"/>
       <w:r>
         <w:rPr>
-          <w:rFonts w:ascii="Consolas" w:hAnsi="Consolas"/>
-          <w:sz w:val="24"/>
-          <w:szCs w:val="24"/>
-          <w:lang w:val="pt-BR"/>
-        </w:rPr>
-        <w:t xml:space="preserve"> {</w:t>
-      </w:r>
-    </w:p>
-    <w:p>
-      <w:pPr>
-        <w:rPr>
-          <w:rFonts w:ascii="Consolas" w:hAnsi="Consolas"/>
-          <w:sz w:val="24"/>
-          <w:szCs w:val="24"/>
-          <w:lang w:val="pt-BR"/>
-        </w:rPr>
-      </w:pPr>
-      <w:r>
-        <w:rPr>
-          <w:rFonts w:ascii="Consolas" w:hAnsi="Consolas"/>
-          <w:sz w:val="24"/>
-          <w:szCs w:val="24"/>
-          <w:lang w:val="pt-BR"/>
-        </w:rPr>
-        <w:t xml:space="preserve">   Position: </w:t>
-      </w:r>
-      <w:proofErr w:type="spellStart"/>
-      <w:r>
-        <w:rPr>
-          <w:rFonts w:ascii="Consolas" w:hAnsi="Consolas"/>
-          <w:sz w:val="24"/>
-          <w:szCs w:val="24"/>
-          <w:lang w:val="pt-BR"/>
-        </w:rPr>
-        <w:t>sticky</w:t>
-      </w:r>
-      <w:proofErr w:type="spellEnd"/>
-      <w:r>
-        <w:rPr>
-          <w:rFonts w:ascii="Consolas" w:hAnsi="Consolas"/>
-          <w:sz w:val="24"/>
-          <w:szCs w:val="24"/>
-          <w:lang w:val="pt-BR"/>
-        </w:rPr>
-        <w:t>;</w:t>
-      </w:r>
-    </w:p>
-    <w:p>
-      <w:pPr>
-        <w:rPr>
-          <w:rFonts w:ascii="Consolas" w:hAnsi="Consolas"/>
-          <w:sz w:val="24"/>
-          <w:szCs w:val="24"/>
-          <w:lang w:val="pt-BR"/>
-        </w:rPr>
-      </w:pPr>
-      <w:r>
-        <w:rPr>
-          <w:rFonts w:ascii="Consolas" w:hAnsi="Consolas"/>
-          <w:sz w:val="24"/>
-          <w:szCs w:val="24"/>
-          <w:lang w:val="pt-BR"/>
-        </w:rPr>
-        <w:t xml:space="preserve">   Top: 0;</w:t>
-      </w:r>
-    </w:p>
-    <w:p>
-      <w:pPr>
-        <w:rPr>
-          <w:rFonts w:ascii="Consolas" w:hAnsi="Consolas"/>
-          <w:sz w:val="24"/>
-          <w:szCs w:val="24"/>
-        </w:rPr>
-      </w:pPr>
-      <w:r>
-        <w:rPr>
-          <w:rFonts w:ascii="Consolas" w:hAnsi="Consolas"/>
-          <w:sz w:val="24"/>
-          <w:szCs w:val="24"/>
-        </w:rPr>
-        <w:t xml:space="preserve">   Background-color: &lt;a </w:t>
-      </w:r>
-      <w:proofErr w:type="spellStart"/>
-      <w:r>
-        <w:rPr>
-          <w:rFonts w:ascii="Consolas" w:hAnsi="Consolas"/>
-          <w:sz w:val="24"/>
-          <w:szCs w:val="24"/>
-        </w:rPr>
-        <w:t>mesma</w:t>
-      </w:r>
-      <w:proofErr w:type="spellEnd"/>
-      <w:r>
-        <w:rPr>
-          <w:rFonts w:ascii="Consolas" w:hAnsi="Consolas"/>
+          <w:rFonts w:ascii="Consolas" w:eastAsia="Times New Roman" w:hAnsi="Consolas" w:cs="Times New Roman"/>
+          <w:color w:val="D4D4D4"/>
           <w:sz w:val="24"/>
           <w:szCs w:val="24"/>
         </w:rPr>
@@ -10509,68 +10765,1110 @@
       <w:proofErr w:type="spellStart"/>
       <w:r>
         <w:rPr>
-          <w:rFonts w:ascii="Consolas" w:hAnsi="Consolas"/>
-          <w:sz w:val="24"/>
-          <w:szCs w:val="24"/>
-        </w:rPr>
-        <w:t>cor</w:t>
-      </w:r>
-      <w:proofErr w:type="spellEnd"/>
-      <w:r>
-        <w:rPr>
-          <w:rFonts w:ascii="Consolas" w:hAnsi="Consolas"/>
+          <w:rFonts w:ascii="Consolas" w:eastAsia="Times New Roman" w:hAnsi="Consolas" w:cs="Times New Roman"/>
+          <w:color w:val="9CDCFE"/>
+          <w:sz w:val="24"/>
+          <w:szCs w:val="24"/>
+        </w:rPr>
+        <w:t>rowspan</w:t>
+      </w:r>
+      <w:proofErr w:type="spellEnd"/>
+      <w:r>
+        <w:rPr>
+          <w:rFonts w:ascii="Consolas" w:eastAsia="Times New Roman" w:hAnsi="Consolas" w:cs="Times New Roman"/>
+          <w:color w:val="D4D4D4"/>
+          <w:sz w:val="24"/>
+          <w:szCs w:val="24"/>
+        </w:rPr>
+        <w:t>=</w:t>
+      </w:r>
+      <w:r>
+        <w:rPr>
+          <w:rFonts w:ascii="Consolas" w:eastAsia="Times New Roman" w:hAnsi="Consolas" w:cs="Times New Roman"/>
+          <w:color w:val="CE9178"/>
+          <w:sz w:val="24"/>
+          <w:szCs w:val="24"/>
+        </w:rPr>
+        <w:t>"3"</w:t>
+      </w:r>
+      <w:r>
+        <w:rPr>
+          <w:rFonts w:ascii="Consolas" w:eastAsia="Times New Roman" w:hAnsi="Consolas" w:cs="Times New Roman"/>
+          <w:color w:val="D4D4D4"/>
+          <w:sz w:val="24"/>
+          <w:szCs w:val="24"/>
+        </w:rPr>
+        <w:t xml:space="preserve"> </w:t>
+      </w:r>
+      <w:r>
+        <w:rPr>
+          <w:rFonts w:ascii="Consolas" w:eastAsia="Times New Roman" w:hAnsi="Consolas" w:cs="Times New Roman"/>
+          <w:color w:val="9CDCFE"/>
+          <w:sz w:val="24"/>
+          <w:szCs w:val="24"/>
+        </w:rPr>
+        <w:t>scope</w:t>
+      </w:r>
+      <w:r>
+        <w:rPr>
+          <w:rFonts w:ascii="Consolas" w:eastAsia="Times New Roman" w:hAnsi="Consolas" w:cs="Times New Roman"/>
+          <w:color w:val="D4D4D4"/>
+          <w:sz w:val="24"/>
+          <w:szCs w:val="24"/>
+        </w:rPr>
+        <w:t>=</w:t>
+      </w:r>
+      <w:r>
+        <w:rPr>
+          <w:rFonts w:ascii="Consolas" w:eastAsia="Times New Roman" w:hAnsi="Consolas" w:cs="Times New Roman"/>
+          <w:color w:val="CE9178"/>
+          <w:sz w:val="24"/>
+          <w:szCs w:val="24"/>
+        </w:rPr>
+        <w:t>"</w:t>
+      </w:r>
+      <w:proofErr w:type="spellStart"/>
+      <w:r>
+        <w:rPr>
+          <w:rFonts w:ascii="Consolas" w:eastAsia="Times New Roman" w:hAnsi="Consolas" w:cs="Times New Roman"/>
+          <w:color w:val="CE9178"/>
+          <w:sz w:val="24"/>
+          <w:szCs w:val="24"/>
+        </w:rPr>
+        <w:t>rowgroup</w:t>
+      </w:r>
+      <w:proofErr w:type="spellEnd"/>
+      <w:r>
+        <w:rPr>
+          <w:rFonts w:ascii="Consolas" w:eastAsia="Times New Roman" w:hAnsi="Consolas" w:cs="Times New Roman"/>
+          <w:color w:val="CE9178"/>
+          <w:sz w:val="24"/>
+          <w:szCs w:val="24"/>
+        </w:rPr>
+        <w:t>"</w:t>
+      </w:r>
+      <w:r>
+        <w:rPr>
+          <w:rFonts w:ascii="Consolas" w:eastAsia="Times New Roman" w:hAnsi="Consolas" w:cs="Times New Roman"/>
+          <w:color w:val="808080"/>
           <w:sz w:val="24"/>
           <w:szCs w:val="24"/>
         </w:rPr>
         <w:t>&gt;</w:t>
       </w:r>
-    </w:p>
-    <w:p>
-      <w:pPr>
-        <w:rPr>
-          <w:rFonts w:ascii="Consolas" w:hAnsi="Consolas"/>
-          <w:sz w:val="24"/>
-          <w:szCs w:val="24"/>
-        </w:rPr>
-      </w:pPr>
-      <w:r>
-        <w:rPr>
-          <w:rFonts w:ascii="Consolas" w:hAnsi="Consolas"/>
-          <w:sz w:val="24"/>
-          <w:szCs w:val="24"/>
-        </w:rPr>
-        <w:t>}</w:t>
-      </w:r>
-    </w:p>
-    <w:p>
-      <w:pPr>
-        <w:rPr>
-          <w:sz w:val="24"/>
-          <w:szCs w:val="24"/>
-        </w:rPr>
-      </w:pPr>
-    </w:p>
-    <w:p>
-      <w:pPr>
-        <w:rPr>
-          <w:sz w:val="24"/>
-          <w:szCs w:val="24"/>
-        </w:rPr>
-      </w:pPr>
-    </w:p>
-    <w:p>
-      <w:pPr>
-        <w:rPr>
-          <w:sz w:val="24"/>
-          <w:szCs w:val="24"/>
-        </w:rPr>
-      </w:pPr>
-    </w:p>
-    <w:p>
-      <w:pPr>
-        <w:rPr>
-          <w:sz w:val="24"/>
-          <w:szCs w:val="24"/>
+      <w:proofErr w:type="spellStart"/>
+      <w:r>
+        <w:rPr>
+          <w:rFonts w:ascii="Consolas" w:eastAsia="Times New Roman" w:hAnsi="Consolas" w:cs="Times New Roman"/>
+          <w:color w:val="D4D4D4"/>
+          <w:sz w:val="24"/>
+          <w:szCs w:val="24"/>
+        </w:rPr>
+        <w:t>Mulheres</w:t>
+      </w:r>
+      <w:proofErr w:type="spellEnd"/>
+      <w:r>
+        <w:rPr>
+          <w:rFonts w:ascii="Consolas" w:eastAsia="Times New Roman" w:hAnsi="Consolas" w:cs="Times New Roman"/>
+          <w:color w:val="808080"/>
+          <w:sz w:val="24"/>
+          <w:szCs w:val="24"/>
+        </w:rPr>
+        <w:t>&lt;/</w:t>
+      </w:r>
+      <w:proofErr w:type="spellStart"/>
+      <w:r>
+        <w:rPr>
+          <w:rFonts w:ascii="Consolas" w:eastAsia="Times New Roman" w:hAnsi="Consolas" w:cs="Times New Roman"/>
+          <w:color w:val="569CD6"/>
+          <w:sz w:val="24"/>
+          <w:szCs w:val="24"/>
+        </w:rPr>
+        <w:t>th</w:t>
+      </w:r>
+      <w:proofErr w:type="spellEnd"/>
+      <w:r>
+        <w:rPr>
+          <w:rFonts w:ascii="Consolas" w:eastAsia="Times New Roman" w:hAnsi="Consolas" w:cs="Times New Roman"/>
+          <w:color w:val="808080"/>
+          <w:sz w:val="24"/>
+          <w:szCs w:val="24"/>
+        </w:rPr>
+        <w:t>&gt;</w:t>
+      </w:r>
+    </w:p>
+    <w:p>
+      <w:pPr>
+        <w:shd w:val="clear" w:color="auto" w:fill="1E1E1E"/>
+        <w:spacing w:after="0" w:line="330" w:lineRule="atLeast"/>
+        <w:rPr>
+          <w:rFonts w:ascii="Consolas" w:eastAsia="Times New Roman" w:hAnsi="Consolas" w:cs="Times New Roman"/>
+          <w:color w:val="D4D4D4"/>
+          <w:sz w:val="24"/>
+          <w:szCs w:val="24"/>
+          <w:lang w:val="pt-BR"/>
+        </w:rPr>
+      </w:pPr>
+      <w:r>
+        <w:rPr>
+          <w:rFonts w:ascii="Consolas" w:eastAsia="Times New Roman" w:hAnsi="Consolas" w:cs="Times New Roman"/>
+          <w:color w:val="D4D4D4"/>
+          <w:sz w:val="24"/>
+          <w:szCs w:val="24"/>
+        </w:rPr>
+        <w:t xml:space="preserve">                </w:t>
+      </w:r>
+      <w:r>
+        <w:rPr>
+          <w:rFonts w:ascii="Consolas" w:eastAsia="Times New Roman" w:hAnsi="Consolas" w:cs="Times New Roman"/>
+          <w:color w:val="808080"/>
+          <w:sz w:val="24"/>
+          <w:szCs w:val="24"/>
+          <w:lang w:val="pt-BR"/>
+        </w:rPr>
+        <w:t>&lt;</w:t>
+      </w:r>
+      <w:proofErr w:type="spellStart"/>
+      <w:r>
+        <w:rPr>
+          <w:rFonts w:ascii="Consolas" w:eastAsia="Times New Roman" w:hAnsi="Consolas" w:cs="Times New Roman"/>
+          <w:color w:val="569CD6"/>
+          <w:sz w:val="24"/>
+          <w:szCs w:val="24"/>
+          <w:lang w:val="pt-BR"/>
+        </w:rPr>
+        <w:t>td</w:t>
+      </w:r>
+      <w:proofErr w:type="spellEnd"/>
+      <w:r>
+        <w:rPr>
+          <w:rFonts w:ascii="Consolas" w:eastAsia="Times New Roman" w:hAnsi="Consolas" w:cs="Times New Roman"/>
+          <w:color w:val="D4D4D4"/>
+          <w:sz w:val="24"/>
+          <w:szCs w:val="24"/>
+          <w:lang w:val="pt-BR"/>
+        </w:rPr>
+        <w:t xml:space="preserve"> </w:t>
+      </w:r>
+      <w:r>
+        <w:rPr>
+          <w:rFonts w:ascii="Consolas" w:eastAsia="Times New Roman" w:hAnsi="Consolas" w:cs="Times New Roman"/>
+          <w:color w:val="808080"/>
+          <w:sz w:val="24"/>
+          <w:szCs w:val="24"/>
+          <w:lang w:val="pt-BR"/>
+        </w:rPr>
+        <w:t>&gt;</w:t>
+      </w:r>
+      <w:r>
+        <w:rPr>
+          <w:rFonts w:ascii="Consolas" w:eastAsia="Times New Roman" w:hAnsi="Consolas" w:cs="Times New Roman"/>
+          <w:color w:val="D4D4D4"/>
+          <w:sz w:val="24"/>
+          <w:szCs w:val="24"/>
+          <w:lang w:val="pt-BR"/>
+        </w:rPr>
+        <w:t>Ana Maria Santos</w:t>
+      </w:r>
+      <w:r>
+        <w:rPr>
+          <w:rFonts w:ascii="Consolas" w:eastAsia="Times New Roman" w:hAnsi="Consolas" w:cs="Times New Roman"/>
+          <w:color w:val="808080"/>
+          <w:sz w:val="24"/>
+          <w:szCs w:val="24"/>
+          <w:lang w:val="pt-BR"/>
+        </w:rPr>
+        <w:t>&lt;/</w:t>
+      </w:r>
+      <w:proofErr w:type="spellStart"/>
+      <w:r>
+        <w:rPr>
+          <w:rFonts w:ascii="Consolas" w:eastAsia="Times New Roman" w:hAnsi="Consolas" w:cs="Times New Roman"/>
+          <w:color w:val="569CD6"/>
+          <w:sz w:val="24"/>
+          <w:szCs w:val="24"/>
+          <w:lang w:val="pt-BR"/>
+        </w:rPr>
+        <w:t>td</w:t>
+      </w:r>
+      <w:proofErr w:type="spellEnd"/>
+      <w:r>
+        <w:rPr>
+          <w:rFonts w:ascii="Consolas" w:eastAsia="Times New Roman" w:hAnsi="Consolas" w:cs="Times New Roman"/>
+          <w:color w:val="808080"/>
+          <w:sz w:val="24"/>
+          <w:szCs w:val="24"/>
+          <w:lang w:val="pt-BR"/>
+        </w:rPr>
+        <w:t>&gt;</w:t>
+      </w:r>
+    </w:p>
+    <w:p>
+      <w:pPr>
+        <w:shd w:val="clear" w:color="auto" w:fill="1E1E1E"/>
+        <w:spacing w:after="0" w:line="330" w:lineRule="atLeast"/>
+        <w:rPr>
+          <w:rFonts w:ascii="Consolas" w:eastAsia="Times New Roman" w:hAnsi="Consolas" w:cs="Times New Roman"/>
+          <w:color w:val="D4D4D4"/>
+          <w:sz w:val="24"/>
+          <w:szCs w:val="24"/>
+        </w:rPr>
+      </w:pPr>
+      <w:r>
+        <w:rPr>
+          <w:rFonts w:ascii="Consolas" w:eastAsia="Times New Roman" w:hAnsi="Consolas" w:cs="Times New Roman"/>
+          <w:color w:val="D4D4D4"/>
+          <w:sz w:val="24"/>
+          <w:szCs w:val="24"/>
+          <w:lang w:val="pt-BR"/>
+        </w:rPr>
+        <w:t xml:space="preserve">                </w:t>
+      </w:r>
+      <w:r>
+        <w:rPr>
+          <w:rFonts w:ascii="Consolas" w:eastAsia="Times New Roman" w:hAnsi="Consolas" w:cs="Times New Roman"/>
+          <w:color w:val="808080"/>
+          <w:sz w:val="24"/>
+          <w:szCs w:val="24"/>
+        </w:rPr>
+        <w:t>&lt;</w:t>
+      </w:r>
+      <w:r>
+        <w:rPr>
+          <w:rFonts w:ascii="Consolas" w:eastAsia="Times New Roman" w:hAnsi="Consolas" w:cs="Times New Roman"/>
+          <w:color w:val="569CD6"/>
+          <w:sz w:val="24"/>
+          <w:szCs w:val="24"/>
+        </w:rPr>
+        <w:t>td</w:t>
+      </w:r>
+      <w:r>
+        <w:rPr>
+          <w:rFonts w:ascii="Consolas" w:eastAsia="Times New Roman" w:hAnsi="Consolas" w:cs="Times New Roman"/>
+          <w:color w:val="808080"/>
+          <w:sz w:val="24"/>
+          <w:szCs w:val="24"/>
+        </w:rPr>
+        <w:t>&gt;</w:t>
+      </w:r>
+      <w:r>
+        <w:rPr>
+          <w:rFonts w:ascii="Consolas" w:eastAsia="Times New Roman" w:hAnsi="Consolas" w:cs="Times New Roman"/>
+          <w:color w:val="D4D4D4"/>
+          <w:sz w:val="24"/>
+          <w:szCs w:val="24"/>
+        </w:rPr>
+        <w:t>Alien</w:t>
+      </w:r>
+      <w:r>
+        <w:rPr>
+          <w:rFonts w:ascii="Consolas" w:eastAsia="Times New Roman" w:hAnsi="Consolas" w:cs="Times New Roman"/>
+          <w:color w:val="808080"/>
+          <w:sz w:val="24"/>
+          <w:szCs w:val="24"/>
+        </w:rPr>
+        <w:t>&lt;/</w:t>
+      </w:r>
+      <w:r>
+        <w:rPr>
+          <w:rFonts w:ascii="Consolas" w:eastAsia="Times New Roman" w:hAnsi="Consolas" w:cs="Times New Roman"/>
+          <w:color w:val="569CD6"/>
+          <w:sz w:val="24"/>
+          <w:szCs w:val="24"/>
+        </w:rPr>
+        <w:t>td</w:t>
+      </w:r>
+      <w:r>
+        <w:rPr>
+          <w:rFonts w:ascii="Consolas" w:eastAsia="Times New Roman" w:hAnsi="Consolas" w:cs="Times New Roman"/>
+          <w:color w:val="808080"/>
+          <w:sz w:val="24"/>
+          <w:szCs w:val="24"/>
+        </w:rPr>
+        <w:t>&gt;</w:t>
+      </w:r>
+    </w:p>
+    <w:p>
+      <w:pPr>
+        <w:shd w:val="clear" w:color="auto" w:fill="1E1E1E"/>
+        <w:spacing w:after="0" w:line="330" w:lineRule="atLeast"/>
+        <w:rPr>
+          <w:rFonts w:ascii="Consolas" w:eastAsia="Times New Roman" w:hAnsi="Consolas" w:cs="Times New Roman"/>
+          <w:color w:val="D4D4D4"/>
+          <w:sz w:val="24"/>
+          <w:szCs w:val="24"/>
+        </w:rPr>
+      </w:pPr>
+      <w:r>
+        <w:rPr>
+          <w:rFonts w:ascii="Consolas" w:eastAsia="Times New Roman" w:hAnsi="Consolas" w:cs="Times New Roman"/>
+          <w:color w:val="D4D4D4"/>
+          <w:sz w:val="24"/>
+          <w:szCs w:val="24"/>
+        </w:rPr>
+        <w:t xml:space="preserve">                </w:t>
+      </w:r>
+      <w:r>
+        <w:rPr>
+          <w:rFonts w:ascii="Consolas" w:eastAsia="Times New Roman" w:hAnsi="Consolas" w:cs="Times New Roman"/>
+          <w:color w:val="808080"/>
+          <w:sz w:val="24"/>
+          <w:szCs w:val="24"/>
+        </w:rPr>
+        <w:t>&lt;</w:t>
+      </w:r>
+      <w:r>
+        <w:rPr>
+          <w:rFonts w:ascii="Consolas" w:eastAsia="Times New Roman" w:hAnsi="Consolas" w:cs="Times New Roman"/>
+          <w:color w:val="569CD6"/>
+          <w:sz w:val="24"/>
+          <w:szCs w:val="24"/>
+        </w:rPr>
+        <w:t>td</w:t>
+      </w:r>
+      <w:r>
+        <w:rPr>
+          <w:rFonts w:ascii="Consolas" w:eastAsia="Times New Roman" w:hAnsi="Consolas" w:cs="Times New Roman"/>
+          <w:color w:val="808080"/>
+          <w:sz w:val="24"/>
+          <w:szCs w:val="24"/>
+        </w:rPr>
+        <w:t>&gt;</w:t>
+      </w:r>
+      <w:r>
+        <w:rPr>
+          <w:rFonts w:ascii="Consolas" w:eastAsia="Times New Roman" w:hAnsi="Consolas" w:cs="Times New Roman"/>
+          <w:color w:val="D4D4D4"/>
+          <w:sz w:val="24"/>
+          <w:szCs w:val="24"/>
+        </w:rPr>
+        <w:t>Rambo</w:t>
+      </w:r>
+      <w:r>
+        <w:rPr>
+          <w:rFonts w:ascii="Consolas" w:eastAsia="Times New Roman" w:hAnsi="Consolas" w:cs="Times New Roman"/>
+          <w:color w:val="808080"/>
+          <w:sz w:val="24"/>
+          <w:szCs w:val="24"/>
+        </w:rPr>
+        <w:t>&lt;/</w:t>
+      </w:r>
+      <w:r>
+        <w:rPr>
+          <w:rFonts w:ascii="Consolas" w:eastAsia="Times New Roman" w:hAnsi="Consolas" w:cs="Times New Roman"/>
+          <w:color w:val="569CD6"/>
+          <w:sz w:val="24"/>
+          <w:szCs w:val="24"/>
+        </w:rPr>
+        <w:t>td</w:t>
+      </w:r>
+      <w:r>
+        <w:rPr>
+          <w:rFonts w:ascii="Consolas" w:eastAsia="Times New Roman" w:hAnsi="Consolas" w:cs="Times New Roman"/>
+          <w:color w:val="808080"/>
+          <w:sz w:val="24"/>
+          <w:szCs w:val="24"/>
+        </w:rPr>
+        <w:t>&gt;</w:t>
+      </w:r>
+    </w:p>
+    <w:p>
+      <w:pPr>
+        <w:shd w:val="clear" w:color="auto" w:fill="1E1E1E"/>
+        <w:spacing w:after="0" w:line="330" w:lineRule="atLeast"/>
+        <w:rPr>
+          <w:rFonts w:ascii="Consolas" w:eastAsia="Times New Roman" w:hAnsi="Consolas" w:cs="Times New Roman"/>
+          <w:color w:val="D4D4D4"/>
+          <w:sz w:val="24"/>
+          <w:szCs w:val="24"/>
+        </w:rPr>
+      </w:pPr>
+      <w:r>
+        <w:rPr>
+          <w:rFonts w:ascii="Consolas" w:eastAsia="Times New Roman" w:hAnsi="Consolas" w:cs="Times New Roman"/>
+          <w:color w:val="D4D4D4"/>
+          <w:sz w:val="24"/>
+          <w:szCs w:val="24"/>
+        </w:rPr>
+        <w:t xml:space="preserve">                </w:t>
+      </w:r>
+      <w:r>
+        <w:rPr>
+          <w:rFonts w:ascii="Consolas" w:eastAsia="Times New Roman" w:hAnsi="Consolas" w:cs="Times New Roman"/>
+          <w:color w:val="808080"/>
+          <w:sz w:val="24"/>
+          <w:szCs w:val="24"/>
+        </w:rPr>
+        <w:t>&lt;</w:t>
+      </w:r>
+      <w:r>
+        <w:rPr>
+          <w:rFonts w:ascii="Consolas" w:eastAsia="Times New Roman" w:hAnsi="Consolas" w:cs="Times New Roman"/>
+          <w:color w:val="569CD6"/>
+          <w:sz w:val="24"/>
+          <w:szCs w:val="24"/>
+        </w:rPr>
+        <w:t>td</w:t>
+      </w:r>
+      <w:r>
+        <w:rPr>
+          <w:rFonts w:ascii="Consolas" w:eastAsia="Times New Roman" w:hAnsi="Consolas" w:cs="Times New Roman"/>
+          <w:color w:val="808080"/>
+          <w:sz w:val="24"/>
+          <w:szCs w:val="24"/>
+        </w:rPr>
+        <w:t>&gt;</w:t>
+      </w:r>
+      <w:proofErr w:type="spellStart"/>
+      <w:r>
+        <w:rPr>
+          <w:rFonts w:ascii="Consolas" w:eastAsia="Times New Roman" w:hAnsi="Consolas" w:cs="Times New Roman"/>
+          <w:color w:val="D4D4D4"/>
+          <w:sz w:val="24"/>
+          <w:szCs w:val="24"/>
+        </w:rPr>
+        <w:t>Vingadores</w:t>
+      </w:r>
+      <w:proofErr w:type="spellEnd"/>
+      <w:r>
+        <w:rPr>
+          <w:rFonts w:ascii="Consolas" w:eastAsia="Times New Roman" w:hAnsi="Consolas" w:cs="Times New Roman"/>
+          <w:color w:val="808080"/>
+          <w:sz w:val="24"/>
+          <w:szCs w:val="24"/>
+        </w:rPr>
+        <w:t>&lt;/</w:t>
+      </w:r>
+      <w:r>
+        <w:rPr>
+          <w:rFonts w:ascii="Consolas" w:eastAsia="Times New Roman" w:hAnsi="Consolas" w:cs="Times New Roman"/>
+          <w:color w:val="569CD6"/>
+          <w:sz w:val="24"/>
+          <w:szCs w:val="24"/>
+        </w:rPr>
+        <w:t>td</w:t>
+      </w:r>
+      <w:r>
+        <w:rPr>
+          <w:rFonts w:ascii="Consolas" w:eastAsia="Times New Roman" w:hAnsi="Consolas" w:cs="Times New Roman"/>
+          <w:color w:val="808080"/>
+          <w:sz w:val="24"/>
+          <w:szCs w:val="24"/>
+        </w:rPr>
+        <w:t>&gt;</w:t>
+      </w:r>
+    </w:p>
+    <w:p>
+      <w:pPr>
+        <w:shd w:val="clear" w:color="auto" w:fill="1E1E1E"/>
+        <w:spacing w:after="0" w:line="330" w:lineRule="atLeast"/>
+        <w:rPr>
+          <w:rFonts w:ascii="Consolas" w:eastAsia="Times New Roman" w:hAnsi="Consolas" w:cs="Times New Roman"/>
+          <w:color w:val="D4D4D4"/>
+          <w:sz w:val="24"/>
+          <w:szCs w:val="24"/>
+        </w:rPr>
+      </w:pPr>
+      <w:r>
+        <w:rPr>
+          <w:rFonts w:ascii="Consolas" w:eastAsia="Times New Roman" w:hAnsi="Consolas" w:cs="Times New Roman"/>
+          <w:color w:val="D4D4D4"/>
+          <w:sz w:val="24"/>
+          <w:szCs w:val="24"/>
+        </w:rPr>
+        <w:t xml:space="preserve">            </w:t>
+      </w:r>
+      <w:r>
+        <w:rPr>
+          <w:rFonts w:ascii="Consolas" w:eastAsia="Times New Roman" w:hAnsi="Consolas" w:cs="Times New Roman"/>
+          <w:color w:val="808080"/>
+          <w:sz w:val="24"/>
+          <w:szCs w:val="24"/>
+        </w:rPr>
+        <w:t>&lt;/</w:t>
+      </w:r>
+      <w:r>
+        <w:rPr>
+          <w:rFonts w:ascii="Consolas" w:eastAsia="Times New Roman" w:hAnsi="Consolas" w:cs="Times New Roman"/>
+          <w:color w:val="569CD6"/>
+          <w:sz w:val="24"/>
+          <w:szCs w:val="24"/>
+        </w:rPr>
+        <w:t>tr</w:t>
+      </w:r>
+      <w:r>
+        <w:rPr>
+          <w:rFonts w:ascii="Consolas" w:eastAsia="Times New Roman" w:hAnsi="Consolas" w:cs="Times New Roman"/>
+          <w:color w:val="808080"/>
+          <w:sz w:val="24"/>
+          <w:szCs w:val="24"/>
+        </w:rPr>
+        <w:t>&gt;</w:t>
+      </w:r>
+    </w:p>
+    <w:p>
+      <w:pPr>
+        <w:rPr>
+          <w:sz w:val="24"/>
+          <w:szCs w:val="24"/>
+        </w:rPr>
+      </w:pPr>
+    </w:p>
+    <w:p>
+      <w:pPr>
+        <w:rPr>
+          <w:sz w:val="24"/>
+          <w:szCs w:val="24"/>
+        </w:rPr>
+      </w:pPr>
+      <w:proofErr w:type="spellStart"/>
+      <w:r>
+        <w:rPr>
+          <w:sz w:val="24"/>
+          <w:szCs w:val="24"/>
+        </w:rPr>
+        <w:t>Mesclagem</w:t>
+      </w:r>
+      <w:proofErr w:type="spellEnd"/>
+      <w:r>
+        <w:rPr>
+          <w:sz w:val="24"/>
+          <w:szCs w:val="24"/>
+        </w:rPr>
+        <w:t xml:space="preserve"> </w:t>
+      </w:r>
+      <w:r>
+        <w:rPr>
+          <w:b/>
+          <w:bCs/>
+          <w:sz w:val="24"/>
+          <w:szCs w:val="24"/>
+        </w:rPr>
+        <w:t>horizontal</w:t>
+      </w:r>
+      <w:r>
+        <w:rPr>
+          <w:sz w:val="24"/>
+          <w:szCs w:val="24"/>
+        </w:rPr>
+        <w:t>:</w:t>
+      </w:r>
+    </w:p>
+    <w:p>
+      <w:pPr>
+        <w:rPr>
+          <w:sz w:val="24"/>
+          <w:szCs w:val="24"/>
+        </w:rPr>
+      </w:pPr>
+      <w:proofErr w:type="spellStart"/>
+      <w:r>
+        <w:rPr>
+          <w:i/>
+          <w:iCs/>
+          <w:sz w:val="24"/>
+          <w:szCs w:val="24"/>
+        </w:rPr>
+        <w:t>colspan</w:t>
+      </w:r>
+      <w:proofErr w:type="spellEnd"/>
+      <w:r>
+        <w:rPr>
+          <w:sz w:val="24"/>
+          <w:szCs w:val="24"/>
+        </w:rPr>
+        <w:t xml:space="preserve"> (</w:t>
+      </w:r>
+      <w:proofErr w:type="spellStart"/>
+      <w:r>
+        <w:rPr>
+          <w:sz w:val="24"/>
+          <w:szCs w:val="24"/>
+        </w:rPr>
+        <w:t>mesclagem</w:t>
+      </w:r>
+      <w:proofErr w:type="spellEnd"/>
+      <w:r>
+        <w:rPr>
+          <w:sz w:val="24"/>
+          <w:szCs w:val="24"/>
+        </w:rPr>
+        <w:t xml:space="preserve"> de </w:t>
+      </w:r>
+      <w:proofErr w:type="spellStart"/>
+      <w:r>
+        <w:rPr>
+          <w:sz w:val="24"/>
+          <w:szCs w:val="24"/>
+        </w:rPr>
+        <w:t>colunas</w:t>
+      </w:r>
+      <w:proofErr w:type="spellEnd"/>
+      <w:r>
+        <w:rPr>
+          <w:sz w:val="24"/>
+          <w:szCs w:val="24"/>
+        </w:rPr>
+        <w:t>)</w:t>
+      </w:r>
+    </w:p>
+    <w:p>
+      <w:pPr>
+        <w:shd w:val="clear" w:color="auto" w:fill="1E1E1E"/>
+        <w:spacing w:after="0" w:line="330" w:lineRule="atLeast"/>
+        <w:rPr>
+          <w:rFonts w:ascii="Consolas" w:eastAsia="Times New Roman" w:hAnsi="Consolas" w:cs="Times New Roman"/>
+          <w:color w:val="D4D4D4"/>
+          <w:sz w:val="24"/>
+          <w:szCs w:val="24"/>
+        </w:rPr>
+      </w:pPr>
+      <w:r>
+        <w:rPr>
+          <w:rFonts w:ascii="Consolas" w:eastAsia="Times New Roman" w:hAnsi="Consolas" w:cs="Times New Roman"/>
+          <w:color w:val="808080"/>
+          <w:sz w:val="24"/>
+          <w:szCs w:val="24"/>
+        </w:rPr>
+        <w:t>&lt;</w:t>
+      </w:r>
+      <w:proofErr w:type="spellStart"/>
+      <w:r>
+        <w:rPr>
+          <w:rFonts w:ascii="Consolas" w:eastAsia="Times New Roman" w:hAnsi="Consolas" w:cs="Times New Roman"/>
+          <w:color w:val="569CD6"/>
+          <w:sz w:val="24"/>
+          <w:szCs w:val="24"/>
+        </w:rPr>
+        <w:t>th</w:t>
+      </w:r>
+      <w:proofErr w:type="spellEnd"/>
+      <w:r>
+        <w:rPr>
+          <w:rFonts w:ascii="Consolas" w:eastAsia="Times New Roman" w:hAnsi="Consolas" w:cs="Times New Roman"/>
+          <w:color w:val="D4D4D4"/>
+          <w:sz w:val="24"/>
+          <w:szCs w:val="24"/>
+        </w:rPr>
+        <w:t xml:space="preserve"> </w:t>
+      </w:r>
+      <w:proofErr w:type="spellStart"/>
+      <w:r>
+        <w:rPr>
+          <w:rFonts w:ascii="Consolas" w:eastAsia="Times New Roman" w:hAnsi="Consolas" w:cs="Times New Roman"/>
+          <w:color w:val="9CDCFE"/>
+          <w:sz w:val="24"/>
+          <w:szCs w:val="24"/>
+        </w:rPr>
+        <w:t>colspan</w:t>
+      </w:r>
+      <w:proofErr w:type="spellEnd"/>
+      <w:r>
+        <w:rPr>
+          <w:rFonts w:ascii="Consolas" w:eastAsia="Times New Roman" w:hAnsi="Consolas" w:cs="Times New Roman"/>
+          <w:color w:val="D4D4D4"/>
+          <w:sz w:val="24"/>
+          <w:szCs w:val="24"/>
+        </w:rPr>
+        <w:t>=</w:t>
+      </w:r>
+      <w:r>
+        <w:rPr>
+          <w:rFonts w:ascii="Consolas" w:eastAsia="Times New Roman" w:hAnsi="Consolas" w:cs="Times New Roman"/>
+          <w:color w:val="CE9178"/>
+          <w:sz w:val="24"/>
+          <w:szCs w:val="24"/>
+        </w:rPr>
+        <w:t>"4"</w:t>
+      </w:r>
+      <w:r>
+        <w:rPr>
+          <w:rFonts w:ascii="Consolas" w:eastAsia="Times New Roman" w:hAnsi="Consolas" w:cs="Times New Roman"/>
+          <w:color w:val="D4D4D4"/>
+          <w:sz w:val="24"/>
+          <w:szCs w:val="24"/>
+        </w:rPr>
+        <w:t xml:space="preserve"> </w:t>
+      </w:r>
+      <w:r>
+        <w:rPr>
+          <w:rFonts w:ascii="Consolas" w:eastAsia="Times New Roman" w:hAnsi="Consolas" w:cs="Times New Roman"/>
+          <w:color w:val="9CDCFE"/>
+          <w:sz w:val="24"/>
+          <w:szCs w:val="24"/>
+        </w:rPr>
+        <w:t>scope</w:t>
+      </w:r>
+      <w:r>
+        <w:rPr>
+          <w:rFonts w:ascii="Consolas" w:eastAsia="Times New Roman" w:hAnsi="Consolas" w:cs="Times New Roman"/>
+          <w:color w:val="D4D4D4"/>
+          <w:sz w:val="24"/>
+          <w:szCs w:val="24"/>
+        </w:rPr>
+        <w:t>=</w:t>
+      </w:r>
+      <w:r>
+        <w:rPr>
+          <w:rFonts w:ascii="Consolas" w:eastAsia="Times New Roman" w:hAnsi="Consolas" w:cs="Times New Roman"/>
+          <w:color w:val="CE9178"/>
+          <w:sz w:val="24"/>
+          <w:szCs w:val="24"/>
+        </w:rPr>
+        <w:t>"row"</w:t>
+      </w:r>
+      <w:r>
+        <w:rPr>
+          <w:rFonts w:ascii="Consolas" w:eastAsia="Times New Roman" w:hAnsi="Consolas" w:cs="Times New Roman"/>
+          <w:color w:val="808080"/>
+          <w:sz w:val="24"/>
+          <w:szCs w:val="24"/>
+        </w:rPr>
+        <w:t>&gt;</w:t>
+      </w:r>
+      <w:r>
+        <w:rPr>
+          <w:rFonts w:ascii="Consolas" w:eastAsia="Times New Roman" w:hAnsi="Consolas" w:cs="Times New Roman"/>
+          <w:color w:val="D4D4D4"/>
+          <w:sz w:val="24"/>
+          <w:szCs w:val="24"/>
+        </w:rPr>
+        <w:t>Total</w:t>
+      </w:r>
+      <w:r>
+        <w:rPr>
+          <w:rFonts w:ascii="Consolas" w:eastAsia="Times New Roman" w:hAnsi="Consolas" w:cs="Times New Roman"/>
+          <w:color w:val="808080"/>
+          <w:sz w:val="24"/>
+          <w:szCs w:val="24"/>
+        </w:rPr>
+        <w:t>&lt;/</w:t>
+      </w:r>
+      <w:proofErr w:type="spellStart"/>
+      <w:r>
+        <w:rPr>
+          <w:rFonts w:ascii="Consolas" w:eastAsia="Times New Roman" w:hAnsi="Consolas" w:cs="Times New Roman"/>
+          <w:color w:val="569CD6"/>
+          <w:sz w:val="24"/>
+          <w:szCs w:val="24"/>
+        </w:rPr>
+        <w:t>th</w:t>
+      </w:r>
+      <w:proofErr w:type="spellEnd"/>
+      <w:r>
+        <w:rPr>
+          <w:rFonts w:ascii="Consolas" w:eastAsia="Times New Roman" w:hAnsi="Consolas" w:cs="Times New Roman"/>
+          <w:color w:val="808080"/>
+          <w:sz w:val="24"/>
+          <w:szCs w:val="24"/>
+        </w:rPr>
+        <w:t>&gt;</w:t>
+      </w:r>
+    </w:p>
+    <w:p>
+      <w:pPr>
+        <w:shd w:val="clear" w:color="auto" w:fill="1E1E1E"/>
+        <w:spacing w:after="0" w:line="330" w:lineRule="atLeast"/>
+        <w:rPr>
+          <w:rFonts w:ascii="Consolas" w:eastAsia="Times New Roman" w:hAnsi="Consolas" w:cs="Times New Roman"/>
+          <w:color w:val="D4D4D4"/>
+          <w:sz w:val="24"/>
+          <w:szCs w:val="24"/>
+          <w:lang w:val="pt-BR"/>
+        </w:rPr>
+      </w:pPr>
+      <w:r>
+        <w:rPr>
+          <w:rFonts w:ascii="Consolas" w:eastAsia="Times New Roman" w:hAnsi="Consolas" w:cs="Times New Roman"/>
+          <w:color w:val="D4D4D4"/>
+          <w:sz w:val="24"/>
+          <w:szCs w:val="24"/>
+          <w:lang w:val="pt-BR"/>
+        </w:rPr>
+        <w:t xml:space="preserve">   </w:t>
+      </w:r>
+      <w:r>
+        <w:rPr>
+          <w:rFonts w:ascii="Consolas" w:eastAsia="Times New Roman" w:hAnsi="Consolas" w:cs="Times New Roman"/>
+          <w:color w:val="808080"/>
+          <w:sz w:val="24"/>
+          <w:szCs w:val="24"/>
+          <w:lang w:val="pt-BR"/>
+        </w:rPr>
+        <w:t>&lt;</w:t>
+      </w:r>
+      <w:proofErr w:type="spellStart"/>
+      <w:r>
+        <w:rPr>
+          <w:rFonts w:ascii="Consolas" w:eastAsia="Times New Roman" w:hAnsi="Consolas" w:cs="Times New Roman"/>
+          <w:color w:val="569CD6"/>
+          <w:sz w:val="24"/>
+          <w:szCs w:val="24"/>
+          <w:lang w:val="pt-BR"/>
+        </w:rPr>
+        <w:t>td</w:t>
+      </w:r>
+      <w:proofErr w:type="spellEnd"/>
+      <w:r>
+        <w:rPr>
+          <w:rFonts w:ascii="Consolas" w:eastAsia="Times New Roman" w:hAnsi="Consolas" w:cs="Times New Roman"/>
+          <w:color w:val="808080"/>
+          <w:sz w:val="24"/>
+          <w:szCs w:val="24"/>
+          <w:lang w:val="pt-BR"/>
+        </w:rPr>
+        <w:t>&gt;</w:t>
+      </w:r>
+      <w:r>
+        <w:rPr>
+          <w:rFonts w:ascii="Consolas" w:eastAsia="Times New Roman" w:hAnsi="Consolas" w:cs="Times New Roman"/>
+          <w:color w:val="D4D4D4"/>
+          <w:sz w:val="24"/>
+          <w:szCs w:val="24"/>
+          <w:lang w:val="pt-BR"/>
+        </w:rPr>
+        <w:t>1000</w:t>
+      </w:r>
+      <w:r>
+        <w:rPr>
+          <w:rFonts w:ascii="Consolas" w:eastAsia="Times New Roman" w:hAnsi="Consolas" w:cs="Times New Roman"/>
+          <w:color w:val="808080"/>
+          <w:sz w:val="24"/>
+          <w:szCs w:val="24"/>
+          <w:lang w:val="pt-BR"/>
+        </w:rPr>
+        <w:t>&lt;/</w:t>
+      </w:r>
+      <w:proofErr w:type="spellStart"/>
+      <w:r>
+        <w:rPr>
+          <w:rFonts w:ascii="Consolas" w:eastAsia="Times New Roman" w:hAnsi="Consolas" w:cs="Times New Roman"/>
+          <w:color w:val="569CD6"/>
+          <w:sz w:val="24"/>
+          <w:szCs w:val="24"/>
+          <w:lang w:val="pt-BR"/>
+        </w:rPr>
+        <w:t>td</w:t>
+      </w:r>
+      <w:proofErr w:type="spellEnd"/>
+      <w:r>
+        <w:rPr>
+          <w:rFonts w:ascii="Consolas" w:eastAsia="Times New Roman" w:hAnsi="Consolas" w:cs="Times New Roman"/>
+          <w:color w:val="808080"/>
+          <w:sz w:val="24"/>
+          <w:szCs w:val="24"/>
+          <w:lang w:val="pt-BR"/>
+        </w:rPr>
+        <w:t>&gt;</w:t>
+      </w:r>
+    </w:p>
+    <w:p>
+      <w:pPr>
+        <w:rPr>
+          <w:sz w:val="24"/>
+          <w:szCs w:val="24"/>
+          <w:lang w:val="pt-BR"/>
+        </w:rPr>
+      </w:pPr>
+    </w:p>
+    <w:p>
+      <w:pPr>
+        <w:rPr>
+          <w:sz w:val="24"/>
+          <w:szCs w:val="24"/>
+          <w:lang w:val="pt-BR"/>
+        </w:rPr>
+      </w:pPr>
+      <w:r>
+        <w:rPr>
+          <w:sz w:val="24"/>
+          <w:szCs w:val="24"/>
+          <w:lang w:val="pt-BR"/>
+        </w:rPr>
+        <w:t>ESCOPO DE T</w:t>
+      </w:r>
+      <w:r>
+        <w:rPr>
+          <w:sz w:val="24"/>
+          <w:szCs w:val="24"/>
+          <w:lang w:val="pt-BR"/>
+        </w:rPr>
+        <w:t>ÍTULOS</w:t>
+      </w:r>
+    </w:p>
+    <w:p>
+      <w:pPr>
+        <w:rPr>
+          <w:sz w:val="24"/>
+          <w:szCs w:val="24"/>
+          <w:lang w:val="pt-BR"/>
+        </w:rPr>
+      </w:pPr>
+      <w:r>
+        <w:rPr>
+          <w:sz w:val="24"/>
+          <w:szCs w:val="24"/>
+          <w:lang w:val="pt-BR"/>
+        </w:rPr>
+        <w:t>Só é possível (e extremamente recomendado) utilizar escopos em títulos, &lt;</w:t>
+      </w:r>
+      <w:proofErr w:type="spellStart"/>
+      <w:r>
+        <w:rPr>
+          <w:sz w:val="24"/>
+          <w:szCs w:val="24"/>
+          <w:lang w:val="pt-BR"/>
+        </w:rPr>
+        <w:t>th</w:t>
+      </w:r>
+      <w:proofErr w:type="spellEnd"/>
+      <w:r>
+        <w:rPr>
+          <w:sz w:val="24"/>
+          <w:szCs w:val="24"/>
+          <w:lang w:val="pt-BR"/>
+        </w:rPr>
+        <w:t>&gt;</w:t>
+      </w:r>
+    </w:p>
+    <w:p>
+      <w:pPr>
+        <w:rPr>
+          <w:sz w:val="24"/>
+          <w:szCs w:val="24"/>
+          <w:lang w:val="pt-BR"/>
+        </w:rPr>
+      </w:pPr>
+      <w:r>
+        <w:rPr>
+          <w:sz w:val="24"/>
+          <w:szCs w:val="24"/>
+          <w:lang w:val="pt-BR"/>
+        </w:rPr>
+        <w:t>Valores:</w:t>
+      </w:r>
+    </w:p>
+    <w:p>
+      <w:pPr>
+        <w:rPr>
+          <w:sz w:val="24"/>
+          <w:szCs w:val="24"/>
+          <w:lang w:val="pt-BR"/>
+        </w:rPr>
+      </w:pPr>
+      <w:r>
+        <w:rPr>
+          <w:i/>
+          <w:iCs/>
+          <w:sz w:val="24"/>
+          <w:szCs w:val="24"/>
+          <w:lang w:val="pt-BR"/>
+        </w:rPr>
+        <w:t>Row</w:t>
+      </w:r>
+      <w:r>
+        <w:rPr>
+          <w:sz w:val="24"/>
+          <w:szCs w:val="24"/>
+          <w:lang w:val="pt-BR"/>
+        </w:rPr>
+        <w:t>: para linhas únicas</w:t>
+      </w:r>
+    </w:p>
+    <w:p>
+      <w:pPr>
+        <w:rPr>
+          <w:sz w:val="24"/>
+          <w:szCs w:val="24"/>
+          <w:lang w:val="pt-BR"/>
+        </w:rPr>
+      </w:pPr>
+      <w:proofErr w:type="spellStart"/>
+      <w:r>
+        <w:rPr>
+          <w:i/>
+          <w:iCs/>
+          <w:sz w:val="24"/>
+          <w:szCs w:val="24"/>
+          <w:lang w:val="pt-BR"/>
+        </w:rPr>
+        <w:t>Rowgroup</w:t>
+      </w:r>
+      <w:proofErr w:type="spellEnd"/>
+      <w:r>
+        <w:rPr>
+          <w:sz w:val="24"/>
+          <w:szCs w:val="24"/>
+          <w:lang w:val="pt-BR"/>
+        </w:rPr>
+        <w:t>: para múltiplas linhas</w:t>
+      </w:r>
+    </w:p>
+    <w:p>
+      <w:pPr>
+        <w:rPr>
+          <w:sz w:val="24"/>
+          <w:szCs w:val="24"/>
+          <w:lang w:val="pt-BR"/>
+        </w:rPr>
+      </w:pPr>
+      <w:proofErr w:type="spellStart"/>
+      <w:r>
+        <w:rPr>
+          <w:i/>
+          <w:iCs/>
+          <w:sz w:val="24"/>
+          <w:szCs w:val="24"/>
+          <w:lang w:val="pt-BR"/>
+        </w:rPr>
+        <w:t>Col</w:t>
+      </w:r>
+      <w:proofErr w:type="spellEnd"/>
+      <w:r>
+        <w:rPr>
+          <w:sz w:val="24"/>
+          <w:szCs w:val="24"/>
+          <w:lang w:val="pt-BR"/>
+        </w:rPr>
+        <w:t>: para apenas uma coluna</w:t>
+      </w:r>
+    </w:p>
+    <w:p>
+      <w:pPr>
+        <w:rPr>
+          <w:sz w:val="24"/>
+          <w:szCs w:val="24"/>
+          <w:lang w:val="pt-BR"/>
+        </w:rPr>
+      </w:pPr>
+      <w:proofErr w:type="spellStart"/>
+      <w:r>
+        <w:rPr>
+          <w:i/>
+          <w:iCs/>
+          <w:sz w:val="24"/>
+          <w:szCs w:val="24"/>
+          <w:lang w:val="pt-BR"/>
+        </w:rPr>
+        <w:lastRenderedPageBreak/>
+        <w:t>Colgroup</w:t>
+      </w:r>
+      <w:proofErr w:type="spellEnd"/>
+      <w:r>
+        <w:rPr>
+          <w:sz w:val="24"/>
+          <w:szCs w:val="24"/>
+          <w:lang w:val="pt-BR"/>
+        </w:rPr>
+        <w:t>: múltiplas colunas</w:t>
+      </w:r>
+    </w:p>
+    <w:p>
+      <w:pPr>
+        <w:rPr>
+          <w:sz w:val="24"/>
+          <w:szCs w:val="24"/>
+          <w:lang w:val="pt-BR"/>
         </w:rPr>
       </w:pPr>
     </w:p>

</xml_diff>

<commit_message>
Fim do módulo 3
</commit_message>
<xml_diff>
--- a/Aulas/HTML-CSS.docx
+++ b/Aulas/HTML-CSS.docx
@@ -548,7 +548,6 @@
           <w:rFonts w:ascii="Courier New" w:hAnsi="Courier New" w:cs="Courier New"/>
           <w:sz w:val="24"/>
           <w:szCs w:val="24"/>
-          <w:lang w:val="pt-BR"/>
         </w:rPr>
       </w:pPr>
       <w:r>
@@ -564,19 +563,18 @@
           <w:rFonts w:ascii="Courier New" w:hAnsi="Courier New" w:cs="Courier New"/>
           <w:sz w:val="24"/>
           <w:szCs w:val="24"/>
-          <w:lang w:val="pt-BR"/>
-        </w:rPr>
-        <w:t>Background-</w:t>
-      </w:r>
-      <w:proofErr w:type="spellStart"/>
+        </w:rPr>
+        <w:t xml:space="preserve">Background-image: linear </w:t>
+      </w:r>
+      <w:proofErr w:type="spellStart"/>
+      <w:proofErr w:type="gramStart"/>
       <w:r>
         <w:rPr>
           <w:rFonts w:ascii="Courier New" w:hAnsi="Courier New" w:cs="Courier New"/>
           <w:sz w:val="24"/>
           <w:szCs w:val="24"/>
-          <w:lang w:val="pt-BR"/>
-        </w:rPr>
-        <w:t>image</w:t>
+        </w:rPr>
+        <w:t>gradiente</w:t>
       </w:r>
       <w:proofErr w:type="spellEnd"/>
       <w:r>
@@ -584,27 +582,15 @@
           <w:rFonts w:ascii="Courier New" w:hAnsi="Courier New" w:cs="Courier New"/>
           <w:sz w:val="24"/>
           <w:szCs w:val="24"/>
-          <w:lang w:val="pt-BR"/>
-        </w:rPr>
-        <w:t xml:space="preserve">: linear </w:t>
-      </w:r>
-      <w:proofErr w:type="gramStart"/>
+        </w:rPr>
+        <w:t>(</w:t>
+      </w:r>
+      <w:proofErr w:type="gramEnd"/>
       <w:r>
         <w:rPr>
           <w:rFonts w:ascii="Courier New" w:hAnsi="Courier New" w:cs="Courier New"/>
           <w:sz w:val="24"/>
           <w:szCs w:val="24"/>
-          <w:lang w:val="pt-BR"/>
-        </w:rPr>
-        <w:t>gradiente(</w:t>
-      </w:r>
-      <w:proofErr w:type="gramEnd"/>
-      <w:r>
-        <w:rPr>
-          <w:rFonts w:ascii="Courier New" w:hAnsi="Courier New" w:cs="Courier New"/>
-          <w:sz w:val="24"/>
-          <w:szCs w:val="24"/>
-          <w:lang w:val="pt-BR"/>
         </w:rPr>
         <w:t>)</w:t>
       </w:r>
@@ -7577,119 +7563,56 @@
     <w:p>
       <w:pPr>
         <w:ind w:firstLine="567"/>
-        <w:rPr>
-          <w:sz w:val="24"/>
-          <w:szCs w:val="24"/>
-        </w:rPr>
-      </w:pPr>
-      <w:r>
-        <w:rPr>
-          <w:sz w:val="24"/>
-          <w:szCs w:val="24"/>
-        </w:rPr>
+      </w:pPr>
+      <w:r>
         <w:t xml:space="preserve">Shorthand de </w:t>
       </w:r>
       <w:proofErr w:type="spellStart"/>
       <w:r>
-        <w:rPr>
-          <w:sz w:val="24"/>
-          <w:szCs w:val="24"/>
-        </w:rPr>
         <w:t>acord</w:t>
       </w:r>
       <w:proofErr w:type="spellEnd"/>
       <w:r>
-        <w:rPr>
-          <w:sz w:val="24"/>
-          <w:szCs w:val="24"/>
-        </w:rPr>
-        <w:t xml:space="preserve"> com a W</w:t>
-      </w:r>
-      <w:r>
-        <w:rPr>
-          <w:sz w:val="24"/>
-          <w:szCs w:val="24"/>
-        </w:rPr>
-        <w:t>3c:</w:t>
+        <w:t xml:space="preserve"> com a W3c:</w:t>
       </w:r>
     </w:p>
     <w:p>
       <w:pPr>
         <w:ind w:firstLine="567"/>
-        <w:rPr>
-          <w:sz w:val="24"/>
-          <w:szCs w:val="24"/>
-        </w:rPr>
-      </w:pPr>
-      <w:r>
-        <w:rPr>
-          <w:sz w:val="24"/>
-          <w:szCs w:val="24"/>
-        </w:rPr>
+      </w:pPr>
+      <w:r>
         <w:t>background-color</w:t>
       </w:r>
     </w:p>
     <w:p>
       <w:pPr>
         <w:ind w:firstLine="567"/>
-        <w:rPr>
-          <w:sz w:val="24"/>
-          <w:szCs w:val="24"/>
-        </w:rPr>
-      </w:pPr>
-      <w:r>
-        <w:rPr>
-          <w:sz w:val="24"/>
-          <w:szCs w:val="24"/>
-        </w:rPr>
+      </w:pPr>
+      <w:r>
         <w:t>background-image</w:t>
       </w:r>
     </w:p>
     <w:p>
       <w:pPr>
         <w:ind w:firstLine="567"/>
-        <w:rPr>
-          <w:sz w:val="24"/>
-          <w:szCs w:val="24"/>
-        </w:rPr>
-      </w:pPr>
-      <w:r>
-        <w:rPr>
-          <w:sz w:val="24"/>
-          <w:szCs w:val="24"/>
-        </w:rPr>
+      </w:pPr>
+      <w:r>
         <w:t>background-repeat</w:t>
       </w:r>
     </w:p>
     <w:p>
       <w:pPr>
         <w:ind w:firstLine="567"/>
-        <w:rPr>
-          <w:sz w:val="24"/>
-          <w:szCs w:val="24"/>
-        </w:rPr>
-      </w:pPr>
-      <w:r>
-        <w:rPr>
-          <w:sz w:val="24"/>
-          <w:szCs w:val="24"/>
-        </w:rPr>
+      </w:pPr>
+      <w:r>
         <w:t>background-attachment</w:t>
       </w:r>
     </w:p>
     <w:p>
       <w:pPr>
         <w:ind w:firstLine="567"/>
-        <w:rPr>
-          <w:sz w:val="24"/>
-          <w:szCs w:val="24"/>
-        </w:rPr>
-      </w:pPr>
-      <w:r>
-        <w:rPr>
-          <w:sz w:val="24"/>
-          <w:szCs w:val="24"/>
-        </w:rPr>
+      </w:pPr>
+      <w:r>
         <w:t>background-position</w:t>
       </w:r>
     </w:p>
@@ -7724,26 +7647,14 @@
       <w:pPr>
         <w:ind w:firstLine="567"/>
         <w:rPr>
-          <w:sz w:val="24"/>
-          <w:szCs w:val="24"/>
-          <w:lang w:val="pt-BR"/>
-        </w:rPr>
-      </w:pPr>
-      <w:r>
-        <w:rPr>
-          <w:sz w:val="24"/>
-          <w:szCs w:val="24"/>
-          <w:lang w:val="pt-BR"/>
-        </w:rPr>
-        <w:t>Primeiramente a Caixa a ser c</w:t>
-      </w:r>
-      <w:r>
-        <w:rPr>
-          <w:sz w:val="24"/>
-          <w:szCs w:val="24"/>
-          <w:lang w:val="pt-BR"/>
-        </w:rPr>
-        <w:t>entralizada vai precisar estar dentro de alguma outra caixa (container), que será o pai da caixa.</w:t>
+          <w:lang w:val="pt-BR"/>
+        </w:rPr>
+      </w:pPr>
+      <w:r>
+        <w:rPr>
+          <w:lang w:val="pt-BR"/>
+        </w:rPr>
+        <w:t>Primeiramente a Caixa a ser centralizada vai precisar estar dentro de alguma outra caixa (container), que será o pai da caixa.</w:t>
       </w:r>
     </w:p>
     <w:p>
@@ -7751,15 +7662,11 @@
         <w:ind w:firstLine="567"/>
         <w:rPr>
           <w:rFonts w:ascii="Consolas" w:hAnsi="Consolas"/>
-          <w:sz w:val="24"/>
-          <w:szCs w:val="24"/>
-          <w:lang w:val="pt-BR"/>
-        </w:rPr>
-      </w:pPr>
-      <w:r>
-        <w:rPr>
-          <w:sz w:val="24"/>
-          <w:szCs w:val="24"/>
+          <w:lang w:val="pt-BR"/>
+        </w:rPr>
+      </w:pPr>
+      <w:r>
+        <w:rPr>
           <w:lang w:val="pt-BR"/>
         </w:rPr>
         <w:t xml:space="preserve">O pai da caixa deverá ter a propriedade </w:t>
@@ -7767,16 +7674,12 @@
       <w:r>
         <w:rPr>
           <w:rFonts w:ascii="Consolas" w:hAnsi="Consolas"/>
-          <w:sz w:val="24"/>
-          <w:szCs w:val="24"/>
           <w:lang w:val="pt-BR"/>
         </w:rPr>
         <w:t>position</w:t>
       </w:r>
       <w:r>
         <w:rPr>
-          <w:sz w:val="24"/>
-          <w:szCs w:val="24"/>
           <w:lang w:val="pt-BR"/>
         </w:rPr>
         <w:t xml:space="preserve"> setada para </w:t>
@@ -7785,8 +7688,6 @@
       <w:r>
         <w:rPr>
           <w:rFonts w:ascii="Consolas" w:hAnsi="Consolas"/>
-          <w:sz w:val="24"/>
-          <w:szCs w:val="24"/>
           <w:lang w:val="pt-BR"/>
         </w:rPr>
         <w:t>relative</w:t>
@@ -7850,25 +7751,18 @@
       <w:pPr>
         <w:ind w:firstLine="567"/>
         <w:rPr>
-          <w:sz w:val="24"/>
-          <w:szCs w:val="24"/>
-          <w:lang w:val="pt-BR"/>
-        </w:rPr>
-      </w:pPr>
-      <w:r>
-        <w:rPr>
-          <w:sz w:val="24"/>
-          <w:szCs w:val="24"/>
-          <w:lang w:val="pt-BR"/>
-        </w:rPr>
-        <w:lastRenderedPageBreak/>
+          <w:lang w:val="pt-BR"/>
+        </w:rPr>
+      </w:pPr>
+      <w:r>
+        <w:rPr>
+          <w:lang w:val="pt-BR"/>
+        </w:rPr>
         <w:t xml:space="preserve">Mas esta merda não funcionou no meu código, então é melhor usar o conceito de </w:t>
       </w:r>
       <w:proofErr w:type="spellStart"/>
       <w:r>
         <w:rPr>
-          <w:sz w:val="24"/>
-          <w:szCs w:val="24"/>
           <w:lang w:val="pt-BR"/>
         </w:rPr>
         <w:t>flex</w:t>
@@ -7876,8 +7770,6 @@
       <w:proofErr w:type="spellEnd"/>
       <w:r>
         <w:rPr>
-          <w:sz w:val="24"/>
-          <w:szCs w:val="24"/>
           <w:lang w:val="pt-BR"/>
         </w:rPr>
         <w:t xml:space="preserve"> box mesmo para o container:</w:t>
@@ -7904,6 +7796,7 @@
           <w:szCs w:val="24"/>
           <w:lang w:val="pt-BR"/>
         </w:rPr>
+        <w:lastRenderedPageBreak/>
         <w:t>display</w:t>
       </w:r>
       <w:r>
@@ -10015,64 +9908,59 @@
           <w:color w:val="D4D4D4"/>
           <w:sz w:val="24"/>
           <w:szCs w:val="24"/>
-        </w:rPr>
-      </w:pPr>
-      <w:r>
-        <w:rPr>
-          <w:rFonts w:ascii="Consolas" w:eastAsia="Times New Roman" w:hAnsi="Consolas" w:cs="Times New Roman"/>
-          <w:color w:val="D4D4D4"/>
-          <w:sz w:val="24"/>
-          <w:szCs w:val="24"/>
-        </w:rPr>
-        <w:t>        }</w:t>
-      </w:r>
-    </w:p>
-    <w:p>
-      <w:pPr>
-        <w:rPr>
-          <w:sz w:val="24"/>
-          <w:szCs w:val="24"/>
-          <w:lang w:val="pt-BR"/>
-        </w:rPr>
-      </w:pPr>
-    </w:p>
-    <w:p>
-      <w:pPr>
-        <w:rPr>
-          <w:sz w:val="24"/>
-          <w:szCs w:val="24"/>
-          <w:lang w:val="pt-BR"/>
-        </w:rPr>
-      </w:pPr>
-      <w:r>
-        <w:rPr>
-          <w:sz w:val="24"/>
-          <w:szCs w:val="24"/>
-          <w:lang w:val="pt-BR"/>
-        </w:rPr>
-        <w:t>CABEÇALHO FIXO EM TABELAS G</w:t>
-      </w:r>
-      <w:r>
-        <w:rPr>
-          <w:sz w:val="24"/>
-          <w:szCs w:val="24"/>
-          <w:lang w:val="pt-BR"/>
-        </w:rPr>
-        <w:t>RANDES</w:t>
-      </w:r>
-    </w:p>
-    <w:p>
-      <w:pPr>
-        <w:rPr>
-          <w:sz w:val="24"/>
-          <w:szCs w:val="24"/>
-          <w:lang w:val="pt-BR"/>
-        </w:rPr>
-      </w:pPr>
-      <w:r>
-        <w:rPr>
-          <w:sz w:val="24"/>
-          <w:szCs w:val="24"/>
+          <w:lang w:val="pt-BR"/>
+        </w:rPr>
+      </w:pPr>
+      <w:r>
+        <w:rPr>
+          <w:rFonts w:ascii="Consolas" w:eastAsia="Times New Roman" w:hAnsi="Consolas" w:cs="Times New Roman"/>
+          <w:color w:val="D4D4D4"/>
+          <w:sz w:val="24"/>
+          <w:szCs w:val="24"/>
+        </w:rPr>
+        <w:t xml:space="preserve">        </w:t>
+      </w:r>
+      <w:r>
+        <w:rPr>
+          <w:rFonts w:ascii="Consolas" w:eastAsia="Times New Roman" w:hAnsi="Consolas" w:cs="Times New Roman"/>
+          <w:color w:val="D4D4D4"/>
+          <w:sz w:val="24"/>
+          <w:szCs w:val="24"/>
+          <w:lang w:val="pt-BR"/>
+        </w:rPr>
+        <w:t>}</w:t>
+      </w:r>
+    </w:p>
+    <w:p>
+      <w:pPr>
+        <w:rPr>
+          <w:sz w:val="24"/>
+          <w:szCs w:val="24"/>
+          <w:lang w:val="pt-BR"/>
+        </w:rPr>
+      </w:pPr>
+    </w:p>
+    <w:p>
+      <w:pPr>
+        <w:rPr>
+          <w:lang w:val="pt-BR"/>
+        </w:rPr>
+      </w:pPr>
+      <w:r>
+        <w:rPr>
+          <w:lang w:val="pt-BR"/>
+        </w:rPr>
+        <w:t>CABEÇALHO FIXO EM TABELAS GRANDES</w:t>
+      </w:r>
+    </w:p>
+    <w:p>
+      <w:pPr>
+        <w:rPr>
+          <w:lang w:val="pt-BR"/>
+        </w:rPr>
+      </w:pPr>
+      <w:r>
+        <w:rPr>
           <w:lang w:val="pt-BR"/>
         </w:rPr>
         <w:t xml:space="preserve">Primeiro de tudo, </w:t>
@@ -10080,8 +9968,6 @@
       <w:proofErr w:type="spellStart"/>
       <w:r>
         <w:rPr>
-          <w:sz w:val="24"/>
-          <w:szCs w:val="24"/>
           <w:lang w:val="pt-BR"/>
         </w:rPr>
         <w:t>setar</w:t>
@@ -10089,8 +9975,6 @@
       <w:proofErr w:type="spellEnd"/>
       <w:r>
         <w:rPr>
-          <w:sz w:val="24"/>
-          <w:szCs w:val="24"/>
           <w:lang w:val="pt-BR"/>
         </w:rPr>
         <w:t xml:space="preserve"> a posição da tabela para </w:t>
@@ -10100,8 +9984,6 @@
         <w:rPr>
           <w:i/>
           <w:iCs/>
-          <w:sz w:val="24"/>
-          <w:szCs w:val="24"/>
           <w:lang w:val="pt-BR"/>
         </w:rPr>
         <w:t>relative</w:t>
@@ -10111,48 +9993,230 @@
     <w:p>
       <w:pPr>
         <w:rPr>
-          <w:sz w:val="24"/>
-          <w:szCs w:val="24"/>
-          <w:lang w:val="pt-BR"/>
-        </w:rPr>
-      </w:pPr>
-    </w:p>
-    <w:p>
-      <w:pPr>
-        <w:rPr>
-          <w:sz w:val="24"/>
-          <w:szCs w:val="24"/>
-          <w:lang w:val="pt-BR"/>
-        </w:rPr>
-      </w:pPr>
-    </w:p>
-    <w:p>
-      <w:pPr>
-        <w:rPr>
-          <w:rFonts w:ascii="Consolas" w:hAnsi="Consolas"/>
-          <w:sz w:val="24"/>
-          <w:szCs w:val="24"/>
-          <w:lang w:val="pt-BR"/>
-        </w:rPr>
-      </w:pPr>
-      <w:proofErr w:type="spellStart"/>
-      <w:r>
-        <w:rPr>
-          <w:rFonts w:ascii="Consolas" w:hAnsi="Consolas"/>
-          <w:sz w:val="24"/>
-          <w:szCs w:val="24"/>
+          <w:lang w:val="pt-BR"/>
+        </w:rPr>
+      </w:pPr>
+    </w:p>
+    <w:p>
+      <w:pPr>
+        <w:rPr>
+          <w:lang w:val="pt-BR"/>
+        </w:rPr>
+      </w:pPr>
+    </w:p>
+    <w:p>
+      <w:pPr>
+        <w:rPr>
+          <w:rFonts w:ascii="Consolas" w:hAnsi="Consolas"/>
+          <w:lang w:val="pt-BR"/>
+        </w:rPr>
+      </w:pPr>
+      <w:proofErr w:type="spellStart"/>
+      <w:r>
+        <w:rPr>
+          <w:rFonts w:ascii="Consolas" w:hAnsi="Consolas"/>
+          <w:lang w:val="pt-BR"/>
+        </w:rPr>
+        <w:t>Table</w:t>
+      </w:r>
+      <w:proofErr w:type="spellEnd"/>
+      <w:r>
+        <w:rPr>
+          <w:rFonts w:ascii="Consolas" w:hAnsi="Consolas"/>
+          <w:lang w:val="pt-BR"/>
+        </w:rPr>
+        <w:t xml:space="preserve"> {</w:t>
+      </w:r>
+    </w:p>
+    <w:p>
+      <w:pPr>
+        <w:rPr>
+          <w:rFonts w:ascii="Consolas" w:hAnsi="Consolas"/>
+          <w:lang w:val="pt-BR"/>
+        </w:rPr>
+      </w:pPr>
+      <w:r>
+        <w:rPr>
+          <w:rFonts w:ascii="Consolas" w:hAnsi="Consolas"/>
+          <w:lang w:val="pt-BR"/>
+        </w:rPr>
+        <w:t xml:space="preserve">   Position: </w:t>
+      </w:r>
+      <w:proofErr w:type="spellStart"/>
+      <w:r>
+        <w:rPr>
+          <w:rFonts w:ascii="Consolas" w:hAnsi="Consolas"/>
+          <w:lang w:val="pt-BR"/>
+        </w:rPr>
+        <w:t>relative</w:t>
+      </w:r>
+      <w:proofErr w:type="spellEnd"/>
+      <w:r>
+        <w:rPr>
+          <w:rFonts w:ascii="Consolas" w:hAnsi="Consolas"/>
+          <w:lang w:val="pt-BR"/>
+        </w:rPr>
+        <w:t>;</w:t>
+      </w:r>
+    </w:p>
+    <w:p>
+      <w:pPr>
+        <w:rPr>
+          <w:rFonts w:ascii="Consolas" w:hAnsi="Consolas"/>
+          <w:lang w:val="pt-BR"/>
+        </w:rPr>
+      </w:pPr>
+      <w:r>
+        <w:rPr>
+          <w:rFonts w:ascii="Consolas" w:hAnsi="Consolas"/>
           <w:lang w:val="pt-BR"/>
         </w:rPr>
         <w:lastRenderedPageBreak/>
-        <w:t>Table</w:t>
-      </w:r>
-      <w:proofErr w:type="spellEnd"/>
-      <w:r>
-        <w:rPr>
-          <w:rFonts w:ascii="Consolas" w:hAnsi="Consolas"/>
-          <w:sz w:val="24"/>
-          <w:szCs w:val="24"/>
-          <w:lang w:val="pt-BR"/>
+        <w:t>}</w:t>
+      </w:r>
+    </w:p>
+    <w:p>
+      <w:pPr>
+        <w:rPr>
+          <w:lang w:val="pt-BR"/>
+        </w:rPr>
+      </w:pPr>
+      <w:r>
+        <w:rPr>
+          <w:lang w:val="pt-BR"/>
+        </w:rPr>
+        <w:t xml:space="preserve">Depois, selecionar a </w:t>
+      </w:r>
+      <w:proofErr w:type="spellStart"/>
+      <w:r>
+        <w:rPr>
+          <w:lang w:val="pt-BR"/>
+        </w:rPr>
+        <w:t>table</w:t>
+      </w:r>
+      <w:proofErr w:type="spellEnd"/>
+      <w:r>
+        <w:rPr>
+          <w:lang w:val="pt-BR"/>
+        </w:rPr>
+        <w:t xml:space="preserve"> </w:t>
+      </w:r>
+      <w:proofErr w:type="spellStart"/>
+      <w:r>
+        <w:rPr>
+          <w:lang w:val="pt-BR"/>
+        </w:rPr>
+        <w:t>head</w:t>
+      </w:r>
+      <w:proofErr w:type="spellEnd"/>
+      <w:r>
+        <w:rPr>
+          <w:lang w:val="pt-BR"/>
+        </w:rPr>
+        <w:t xml:space="preserve"> (</w:t>
+      </w:r>
+      <w:proofErr w:type="spellStart"/>
+      <w:r>
+        <w:rPr>
+          <w:lang w:val="pt-BR"/>
+        </w:rPr>
+        <w:t>th</w:t>
+      </w:r>
+      <w:proofErr w:type="spellEnd"/>
+      <w:r>
+        <w:rPr>
+          <w:lang w:val="pt-BR"/>
+        </w:rPr>
+        <w:t xml:space="preserve">), dentro da primeira </w:t>
+      </w:r>
+      <w:proofErr w:type="spellStart"/>
+      <w:r>
+        <w:rPr>
+          <w:lang w:val="pt-BR"/>
+        </w:rPr>
+        <w:t>table</w:t>
+      </w:r>
+      <w:proofErr w:type="spellEnd"/>
+      <w:r>
+        <w:rPr>
+          <w:lang w:val="pt-BR"/>
+        </w:rPr>
+        <w:t xml:space="preserve"> </w:t>
+      </w:r>
+      <w:proofErr w:type="spellStart"/>
+      <w:r>
+        <w:rPr>
+          <w:lang w:val="pt-BR"/>
+        </w:rPr>
+        <w:t>row</w:t>
+      </w:r>
+      <w:proofErr w:type="spellEnd"/>
+      <w:r>
+        <w:rPr>
+          <w:lang w:val="pt-BR"/>
+        </w:rPr>
+        <w:t xml:space="preserve"> (</w:t>
+      </w:r>
+      <w:proofErr w:type="spellStart"/>
+      <w:r>
+        <w:rPr>
+          <w:lang w:val="pt-BR"/>
+        </w:rPr>
+        <w:t>tr</w:t>
+      </w:r>
+      <w:proofErr w:type="spellEnd"/>
+      <w:r>
+        <w:rPr>
+          <w:lang w:val="pt-BR"/>
+        </w:rPr>
+        <w:t>) dentro do cabeçalho (</w:t>
+      </w:r>
+      <w:proofErr w:type="spellStart"/>
+      <w:r>
+        <w:rPr>
+          <w:lang w:val="pt-BR"/>
+        </w:rPr>
+        <w:t>thead</w:t>
+      </w:r>
+      <w:proofErr w:type="spellEnd"/>
+      <w:r>
+        <w:rPr>
+          <w:lang w:val="pt-BR"/>
+        </w:rPr>
+        <w:t>), da seguinte forma:</w:t>
+      </w:r>
+    </w:p>
+    <w:p>
+      <w:pPr>
+        <w:rPr>
+          <w:rFonts w:ascii="Consolas" w:hAnsi="Consolas"/>
+        </w:rPr>
+      </w:pPr>
+      <w:proofErr w:type="spellStart"/>
+      <w:r>
+        <w:rPr>
+          <w:rFonts w:ascii="Consolas" w:hAnsi="Consolas"/>
+        </w:rPr>
+        <w:t>Thead</w:t>
+      </w:r>
+      <w:proofErr w:type="spellEnd"/>
+      <w:r>
+        <w:rPr>
+          <w:rFonts w:ascii="Consolas" w:hAnsi="Consolas"/>
+        </w:rPr>
+        <w:t xml:space="preserve"> &gt; tr &gt; </w:t>
+      </w:r>
+      <w:proofErr w:type="spellStart"/>
+      <w:r>
+        <w:rPr>
+          <w:rFonts w:ascii="Consolas" w:hAnsi="Consolas"/>
+        </w:rPr>
+        <w:t>th</w:t>
+      </w:r>
+      <w:proofErr w:type="spellEnd"/>
+      <w:r>
+        <w:rPr>
+          <w:rFonts w:ascii="Consolas" w:hAnsi="Consolas"/>
         </w:rPr>
         <w:t xml:space="preserve"> {</w:t>
       </w:r>
@@ -10161,55 +10225,95 @@
       <w:pPr>
         <w:rPr>
           <w:rFonts w:ascii="Consolas" w:hAnsi="Consolas"/>
-          <w:sz w:val="24"/>
-          <w:szCs w:val="24"/>
-          <w:lang w:val="pt-BR"/>
-        </w:rPr>
-      </w:pPr>
-      <w:r>
-        <w:rPr>
-          <w:rFonts w:ascii="Consolas" w:hAnsi="Consolas"/>
-          <w:sz w:val="24"/>
-          <w:szCs w:val="24"/>
-          <w:lang w:val="pt-BR"/>
+        </w:rPr>
+      </w:pPr>
+      <w:r>
+        <w:rPr>
+          <w:rFonts w:ascii="Consolas" w:hAnsi="Consolas"/>
         </w:rPr>
         <w:t xml:space="preserve">   Position: </w:t>
       </w:r>
-      <w:proofErr w:type="spellStart"/>
-      <w:r>
-        <w:rPr>
-          <w:rFonts w:ascii="Consolas" w:hAnsi="Consolas"/>
-          <w:sz w:val="24"/>
-          <w:szCs w:val="24"/>
-          <w:lang w:val="pt-BR"/>
-        </w:rPr>
-        <w:t>relative</w:t>
-      </w:r>
-      <w:proofErr w:type="spellEnd"/>
-      <w:r>
-        <w:rPr>
-          <w:rFonts w:ascii="Consolas" w:hAnsi="Consolas"/>
-          <w:sz w:val="24"/>
-          <w:szCs w:val="24"/>
-          <w:lang w:val="pt-BR"/>
-        </w:rPr>
-        <w:t>;</w:t>
-      </w:r>
-    </w:p>
-    <w:p>
-      <w:pPr>
-        <w:rPr>
-          <w:rFonts w:ascii="Consolas" w:hAnsi="Consolas"/>
-          <w:sz w:val="24"/>
-          <w:szCs w:val="24"/>
-          <w:lang w:val="pt-BR"/>
-        </w:rPr>
-      </w:pPr>
-      <w:r>
-        <w:rPr>
-          <w:rFonts w:ascii="Consolas" w:hAnsi="Consolas"/>
-          <w:sz w:val="24"/>
-          <w:szCs w:val="24"/>
+      <w:proofErr w:type="gramStart"/>
+      <w:r>
+        <w:rPr>
+          <w:rFonts w:ascii="Consolas" w:hAnsi="Consolas"/>
+        </w:rPr>
+        <w:t>sticky;</w:t>
+      </w:r>
+      <w:proofErr w:type="gramEnd"/>
+    </w:p>
+    <w:p>
+      <w:pPr>
+        <w:rPr>
+          <w:rFonts w:ascii="Consolas" w:hAnsi="Consolas"/>
+        </w:rPr>
+      </w:pPr>
+      <w:r>
+        <w:rPr>
+          <w:rFonts w:ascii="Consolas" w:hAnsi="Consolas"/>
+        </w:rPr>
+        <w:t xml:space="preserve">   Top: </w:t>
+      </w:r>
+      <w:proofErr w:type="gramStart"/>
+      <w:r>
+        <w:rPr>
+          <w:rFonts w:ascii="Consolas" w:hAnsi="Consolas"/>
+        </w:rPr>
+        <w:t>0;</w:t>
+      </w:r>
+      <w:proofErr w:type="gramEnd"/>
+    </w:p>
+    <w:p>
+      <w:pPr>
+        <w:rPr>
+          <w:rFonts w:ascii="Consolas" w:hAnsi="Consolas"/>
+        </w:rPr>
+      </w:pPr>
+      <w:r>
+        <w:rPr>
+          <w:rFonts w:ascii="Consolas" w:hAnsi="Consolas"/>
+        </w:rPr>
+        <w:t xml:space="preserve">   Background-color: &lt;a </w:t>
+      </w:r>
+      <w:proofErr w:type="spellStart"/>
+      <w:r>
+        <w:rPr>
+          <w:rFonts w:ascii="Consolas" w:hAnsi="Consolas"/>
+        </w:rPr>
+        <w:t>mesma</w:t>
+      </w:r>
+      <w:proofErr w:type="spellEnd"/>
+      <w:r>
+        <w:rPr>
+          <w:rFonts w:ascii="Consolas" w:hAnsi="Consolas"/>
+        </w:rPr>
+        <w:t xml:space="preserve"> </w:t>
+      </w:r>
+      <w:proofErr w:type="spellStart"/>
+      <w:r>
+        <w:rPr>
+          <w:rFonts w:ascii="Consolas" w:hAnsi="Consolas"/>
+        </w:rPr>
+        <w:t>cor</w:t>
+      </w:r>
+      <w:proofErr w:type="spellEnd"/>
+      <w:r>
+        <w:rPr>
+          <w:rFonts w:ascii="Consolas" w:hAnsi="Consolas"/>
+        </w:rPr>
+        <w:t>&gt;</w:t>
+      </w:r>
+    </w:p>
+    <w:p>
+      <w:pPr>
+        <w:rPr>
+          <w:rFonts w:ascii="Consolas" w:hAnsi="Consolas"/>
+          <w:lang w:val="pt-BR"/>
+        </w:rPr>
+      </w:pPr>
+      <w:r>
+        <w:rPr>
+          <w:rFonts w:ascii="Consolas" w:hAnsi="Consolas"/>
           <w:lang w:val="pt-BR"/>
         </w:rPr>
         <w:t>}</w:t>
@@ -10223,337 +10327,20 @@
           <w:lang w:val="pt-BR"/>
         </w:rPr>
       </w:pPr>
-      <w:r>
-        <w:rPr>
-          <w:sz w:val="24"/>
-          <w:szCs w:val="24"/>
-          <w:lang w:val="pt-BR"/>
-        </w:rPr>
-        <w:t xml:space="preserve">Depois, selecionar a </w:t>
-      </w:r>
-      <w:proofErr w:type="spellStart"/>
-      <w:r>
-        <w:rPr>
-          <w:sz w:val="24"/>
-          <w:szCs w:val="24"/>
-          <w:lang w:val="pt-BR"/>
-        </w:rPr>
-        <w:t>table</w:t>
-      </w:r>
-      <w:proofErr w:type="spellEnd"/>
-      <w:r>
-        <w:rPr>
-          <w:sz w:val="24"/>
-          <w:szCs w:val="24"/>
-          <w:lang w:val="pt-BR"/>
-        </w:rPr>
-        <w:t xml:space="preserve"> </w:t>
-      </w:r>
-      <w:proofErr w:type="spellStart"/>
-      <w:r>
-        <w:rPr>
-          <w:sz w:val="24"/>
-          <w:szCs w:val="24"/>
-          <w:lang w:val="pt-BR"/>
-        </w:rPr>
-        <w:t>head</w:t>
-      </w:r>
-      <w:proofErr w:type="spellEnd"/>
-      <w:r>
-        <w:rPr>
-          <w:sz w:val="24"/>
-          <w:szCs w:val="24"/>
-          <w:lang w:val="pt-BR"/>
-        </w:rPr>
-        <w:t xml:space="preserve"> (</w:t>
-      </w:r>
-      <w:proofErr w:type="spellStart"/>
-      <w:r>
-        <w:rPr>
-          <w:sz w:val="24"/>
-          <w:szCs w:val="24"/>
-          <w:lang w:val="pt-BR"/>
-        </w:rPr>
-        <w:t>th</w:t>
-      </w:r>
-      <w:proofErr w:type="spellEnd"/>
-      <w:r>
-        <w:rPr>
-          <w:sz w:val="24"/>
-          <w:szCs w:val="24"/>
-          <w:lang w:val="pt-BR"/>
-        </w:rPr>
-        <w:t>), dentro da pr</w:t>
-      </w:r>
-      <w:r>
-        <w:rPr>
-          <w:sz w:val="24"/>
-          <w:szCs w:val="24"/>
-          <w:lang w:val="pt-BR"/>
-        </w:rPr>
-        <w:t xml:space="preserve">imeira </w:t>
-      </w:r>
-      <w:proofErr w:type="spellStart"/>
-      <w:r>
-        <w:rPr>
-          <w:sz w:val="24"/>
-          <w:szCs w:val="24"/>
-          <w:lang w:val="pt-BR"/>
-        </w:rPr>
-        <w:t>table</w:t>
-      </w:r>
-      <w:proofErr w:type="spellEnd"/>
-      <w:r>
-        <w:rPr>
-          <w:sz w:val="24"/>
-          <w:szCs w:val="24"/>
-          <w:lang w:val="pt-BR"/>
-        </w:rPr>
-        <w:t xml:space="preserve"> </w:t>
-      </w:r>
-      <w:proofErr w:type="spellStart"/>
-      <w:r>
-        <w:rPr>
-          <w:sz w:val="24"/>
-          <w:szCs w:val="24"/>
-          <w:lang w:val="pt-BR"/>
-        </w:rPr>
-        <w:t>row</w:t>
-      </w:r>
-      <w:proofErr w:type="spellEnd"/>
-      <w:r>
-        <w:rPr>
-          <w:sz w:val="24"/>
-          <w:szCs w:val="24"/>
-          <w:lang w:val="pt-BR"/>
-        </w:rPr>
-        <w:t xml:space="preserve"> (</w:t>
-      </w:r>
-      <w:proofErr w:type="spellStart"/>
-      <w:r>
-        <w:rPr>
-          <w:sz w:val="24"/>
-          <w:szCs w:val="24"/>
-          <w:lang w:val="pt-BR"/>
-        </w:rPr>
-        <w:t>tr</w:t>
-      </w:r>
-      <w:proofErr w:type="spellEnd"/>
-      <w:r>
-        <w:rPr>
-          <w:sz w:val="24"/>
-          <w:szCs w:val="24"/>
-          <w:lang w:val="pt-BR"/>
-        </w:rPr>
-        <w:t>) dentro do cabeçalho (</w:t>
-      </w:r>
-      <w:proofErr w:type="spellStart"/>
-      <w:r>
-        <w:rPr>
-          <w:sz w:val="24"/>
-          <w:szCs w:val="24"/>
-          <w:lang w:val="pt-BR"/>
-        </w:rPr>
-        <w:t>thead</w:t>
-      </w:r>
-      <w:proofErr w:type="spellEnd"/>
-      <w:r>
-        <w:rPr>
-          <w:sz w:val="24"/>
-          <w:szCs w:val="24"/>
-          <w:lang w:val="pt-BR"/>
-        </w:rPr>
-        <w:t>), da seguinte forma:</w:t>
-      </w:r>
-    </w:p>
-    <w:p>
-      <w:pPr>
-        <w:rPr>
-          <w:rFonts w:ascii="Consolas" w:hAnsi="Consolas"/>
-          <w:sz w:val="24"/>
-          <w:szCs w:val="24"/>
-        </w:rPr>
-      </w:pPr>
-      <w:proofErr w:type="spellStart"/>
-      <w:r>
-        <w:rPr>
-          <w:rFonts w:ascii="Consolas" w:hAnsi="Consolas"/>
-          <w:sz w:val="24"/>
-          <w:szCs w:val="24"/>
-        </w:rPr>
-        <w:t>Thead</w:t>
-      </w:r>
-      <w:proofErr w:type="spellEnd"/>
-      <w:r>
-        <w:rPr>
-          <w:rFonts w:ascii="Consolas" w:hAnsi="Consolas"/>
-          <w:sz w:val="24"/>
-          <w:szCs w:val="24"/>
-        </w:rPr>
-        <w:t xml:space="preserve"> &gt; tr &gt; </w:t>
-      </w:r>
-      <w:proofErr w:type="spellStart"/>
-      <w:r>
-        <w:rPr>
-          <w:rFonts w:ascii="Consolas" w:hAnsi="Consolas"/>
-          <w:sz w:val="24"/>
-          <w:szCs w:val="24"/>
-        </w:rPr>
-        <w:t>th</w:t>
-      </w:r>
-      <w:proofErr w:type="spellEnd"/>
-      <w:r>
-        <w:rPr>
-          <w:rFonts w:ascii="Consolas" w:hAnsi="Consolas"/>
-          <w:sz w:val="24"/>
-          <w:szCs w:val="24"/>
-        </w:rPr>
-        <w:t xml:space="preserve"> {</w:t>
-      </w:r>
-    </w:p>
-    <w:p>
-      <w:pPr>
-        <w:rPr>
-          <w:rFonts w:ascii="Consolas" w:hAnsi="Consolas"/>
-          <w:sz w:val="24"/>
-          <w:szCs w:val="24"/>
-        </w:rPr>
-      </w:pPr>
-      <w:r>
-        <w:rPr>
-          <w:rFonts w:ascii="Consolas" w:hAnsi="Consolas"/>
-          <w:sz w:val="24"/>
-          <w:szCs w:val="24"/>
-        </w:rPr>
-        <w:t xml:space="preserve">   Position: </w:t>
-      </w:r>
-      <w:proofErr w:type="gramStart"/>
-      <w:r>
-        <w:rPr>
-          <w:rFonts w:ascii="Consolas" w:hAnsi="Consolas"/>
-          <w:sz w:val="24"/>
-          <w:szCs w:val="24"/>
-        </w:rPr>
-        <w:t>sticky;</w:t>
-      </w:r>
-      <w:proofErr w:type="gramEnd"/>
-    </w:p>
-    <w:p>
-      <w:pPr>
-        <w:rPr>
-          <w:rFonts w:ascii="Consolas" w:hAnsi="Consolas"/>
-          <w:sz w:val="24"/>
-          <w:szCs w:val="24"/>
-        </w:rPr>
-      </w:pPr>
-      <w:r>
-        <w:rPr>
-          <w:rFonts w:ascii="Consolas" w:hAnsi="Consolas"/>
-          <w:sz w:val="24"/>
-          <w:szCs w:val="24"/>
-        </w:rPr>
-        <w:t xml:space="preserve">   Top: </w:t>
-      </w:r>
-      <w:proofErr w:type="gramStart"/>
-      <w:r>
-        <w:rPr>
-          <w:rFonts w:ascii="Consolas" w:hAnsi="Consolas"/>
-          <w:sz w:val="24"/>
-          <w:szCs w:val="24"/>
-        </w:rPr>
-        <w:t>0;</w:t>
-      </w:r>
-      <w:proofErr w:type="gramEnd"/>
-    </w:p>
-    <w:p>
-      <w:pPr>
-        <w:rPr>
-          <w:rFonts w:ascii="Consolas" w:hAnsi="Consolas"/>
-          <w:sz w:val="24"/>
-          <w:szCs w:val="24"/>
-        </w:rPr>
-      </w:pPr>
-      <w:r>
-        <w:rPr>
-          <w:rFonts w:ascii="Consolas" w:hAnsi="Consolas"/>
-          <w:sz w:val="24"/>
-          <w:szCs w:val="24"/>
-        </w:rPr>
-        <w:t xml:space="preserve">   Background-color: &lt;a </w:t>
-      </w:r>
-      <w:proofErr w:type="spellStart"/>
-      <w:r>
-        <w:rPr>
-          <w:rFonts w:ascii="Consolas" w:hAnsi="Consolas"/>
-          <w:sz w:val="24"/>
-          <w:szCs w:val="24"/>
-        </w:rPr>
-        <w:t>mesma</w:t>
-      </w:r>
-      <w:proofErr w:type="spellEnd"/>
-      <w:r>
-        <w:rPr>
-          <w:rFonts w:ascii="Consolas" w:hAnsi="Consolas"/>
-          <w:sz w:val="24"/>
-          <w:szCs w:val="24"/>
-        </w:rPr>
-        <w:t xml:space="preserve"> </w:t>
-      </w:r>
-      <w:proofErr w:type="spellStart"/>
-      <w:r>
-        <w:rPr>
-          <w:rFonts w:ascii="Consolas" w:hAnsi="Consolas"/>
-          <w:sz w:val="24"/>
-          <w:szCs w:val="24"/>
-        </w:rPr>
-        <w:t>cor</w:t>
-      </w:r>
-      <w:proofErr w:type="spellEnd"/>
-      <w:r>
-        <w:rPr>
-          <w:rFonts w:ascii="Consolas" w:hAnsi="Consolas"/>
-          <w:sz w:val="24"/>
-          <w:szCs w:val="24"/>
-        </w:rPr>
-        <w:t>&gt;</w:t>
-      </w:r>
-    </w:p>
-    <w:p>
-      <w:pPr>
-        <w:rPr>
-          <w:rFonts w:ascii="Consolas" w:hAnsi="Consolas"/>
-          <w:sz w:val="24"/>
-          <w:szCs w:val="24"/>
-        </w:rPr>
-      </w:pPr>
-      <w:r>
-        <w:rPr>
-          <w:rFonts w:ascii="Consolas" w:hAnsi="Consolas"/>
-          <w:sz w:val="24"/>
-          <w:szCs w:val="24"/>
-        </w:rPr>
-        <w:t>}</w:t>
-      </w:r>
-    </w:p>
-    <w:p>
-      <w:pPr>
-        <w:rPr>
-          <w:sz w:val="24"/>
-          <w:szCs w:val="24"/>
-        </w:rPr>
-      </w:pPr>
-    </w:p>
-    <w:p>
-      <w:pPr>
-        <w:rPr>
-          <w:sz w:val="24"/>
-          <w:szCs w:val="24"/>
-        </w:rPr>
-      </w:pPr>
-      <w:r>
-        <w:rPr>
-          <w:sz w:val="24"/>
-          <w:szCs w:val="24"/>
+    </w:p>
+    <w:p>
+      <w:pPr>
+        <w:rPr>
+          <w:sz w:val="24"/>
+          <w:szCs w:val="24"/>
+          <w:lang w:val="pt-BR"/>
+        </w:rPr>
+      </w:pPr>
+      <w:r>
+        <w:rPr>
+          <w:sz w:val="24"/>
+          <w:szCs w:val="24"/>
+          <w:lang w:val="pt-BR"/>
         </w:rPr>
         <w:t>MESCLAGEM DE CÉLULAS</w:t>
       </w:r>
@@ -10561,39 +10348,26 @@
     <w:p>
       <w:pPr>
         <w:rPr>
-          <w:sz w:val="24"/>
-          <w:szCs w:val="24"/>
-        </w:rPr>
-      </w:pPr>
-      <w:proofErr w:type="spellStart"/>
-      <w:r>
-        <w:rPr>
-          <w:sz w:val="24"/>
-          <w:szCs w:val="24"/>
-        </w:rPr>
-        <w:t>Mesclagem</w:t>
-      </w:r>
-      <w:proofErr w:type="spellEnd"/>
-      <w:r>
-        <w:rPr>
-          <w:sz w:val="24"/>
-          <w:szCs w:val="24"/>
-        </w:rPr>
-        <w:t xml:space="preserve"> </w:t>
+          <w:lang w:val="pt-BR"/>
+        </w:rPr>
+      </w:pPr>
+      <w:r>
+        <w:rPr>
+          <w:lang w:val="pt-BR"/>
+        </w:rPr>
+        <w:t xml:space="preserve">Mesclagem </w:t>
       </w:r>
       <w:r>
         <w:rPr>
           <w:b/>
           <w:bCs/>
-          <w:sz w:val="24"/>
-          <w:szCs w:val="24"/>
+          <w:lang w:val="pt-BR"/>
         </w:rPr>
         <w:t>vertical</w:t>
       </w:r>
       <w:r>
         <w:rPr>
-          <w:sz w:val="24"/>
-          <w:szCs w:val="24"/>
+          <w:lang w:val="pt-BR"/>
         </w:rPr>
         <w:t>:</w:t>
       </w:r>
@@ -10601,8 +10375,7 @@
     <w:p>
       <w:pPr>
         <w:rPr>
-          <w:sz w:val="24"/>
-          <w:szCs w:val="24"/>
+          <w:lang w:val="pt-BR"/>
         </w:rPr>
       </w:pPr>
       <w:proofErr w:type="spellStart"/>
@@ -10610,66 +10383,24 @@
         <w:rPr>
           <w:i/>
           <w:iCs/>
-          <w:sz w:val="24"/>
-          <w:szCs w:val="24"/>
-        </w:rPr>
-        <w:t>r</w:t>
-      </w:r>
-      <w:r>
-        <w:rPr>
-          <w:i/>
-          <w:iCs/>
-          <w:sz w:val="24"/>
-          <w:szCs w:val="24"/>
-        </w:rPr>
-        <w:t>owspan</w:t>
-      </w:r>
-      <w:proofErr w:type="spellEnd"/>
-      <w:r>
-        <w:rPr>
-          <w:sz w:val="24"/>
-          <w:szCs w:val="24"/>
-        </w:rPr>
-        <w:t xml:space="preserve"> (</w:t>
-      </w:r>
-      <w:proofErr w:type="spellStart"/>
-      <w:r>
-        <w:rPr>
-          <w:sz w:val="24"/>
-          <w:szCs w:val="24"/>
-        </w:rPr>
-        <w:t>mesclagem</w:t>
-      </w:r>
-      <w:proofErr w:type="spellEnd"/>
-      <w:r>
-        <w:rPr>
-          <w:sz w:val="24"/>
-          <w:szCs w:val="24"/>
-        </w:rPr>
-        <w:t xml:space="preserve"> de </w:t>
-      </w:r>
-      <w:proofErr w:type="spellStart"/>
-      <w:r>
-        <w:rPr>
-          <w:sz w:val="24"/>
-          <w:szCs w:val="24"/>
-        </w:rPr>
-        <w:t>linhas</w:t>
-      </w:r>
-      <w:proofErr w:type="spellEnd"/>
-      <w:r>
-        <w:rPr>
-          <w:sz w:val="24"/>
-          <w:szCs w:val="24"/>
-        </w:rPr>
-        <w:t>)</w:t>
-      </w:r>
-    </w:p>
-    <w:p>
-      <w:pPr>
-        <w:rPr>
-          <w:sz w:val="24"/>
-          <w:szCs w:val="24"/>
+          <w:lang w:val="pt-BR"/>
+        </w:rPr>
+        <w:t>rowspan</w:t>
+      </w:r>
+      <w:proofErr w:type="spellEnd"/>
+      <w:r>
+        <w:rPr>
+          <w:lang w:val="pt-BR"/>
+        </w:rPr>
+        <w:t xml:space="preserve"> (mesclagem de linhas)</w:t>
+      </w:r>
+    </w:p>
+    <w:p>
+      <w:pPr>
+        <w:rPr>
+          <w:sz w:val="24"/>
+          <w:szCs w:val="24"/>
+          <w:lang w:val="pt-BR"/>
         </w:rPr>
       </w:pPr>
     </w:p>
@@ -10683,6 +10414,7 @@
           <w:color w:val="D4D4D4"/>
           <w:sz w:val="24"/>
           <w:szCs w:val="24"/>
+          <w:lang w:val="pt-BR"/>
         </w:rPr>
       </w:pPr>
       <w:r>
@@ -10691,24 +10423,29 @@
           <w:color w:val="808080"/>
           <w:sz w:val="24"/>
           <w:szCs w:val="24"/>
+          <w:lang w:val="pt-BR"/>
         </w:rPr>
         <w:t>&lt;</w:t>
       </w:r>
+      <w:proofErr w:type="spellStart"/>
       <w:r>
         <w:rPr>
           <w:rFonts w:ascii="Consolas" w:eastAsia="Times New Roman" w:hAnsi="Consolas" w:cs="Times New Roman"/>
           <w:color w:val="569CD6"/>
           <w:sz w:val="24"/>
           <w:szCs w:val="24"/>
+          <w:lang w:val="pt-BR"/>
         </w:rPr>
         <w:t>tr</w:t>
       </w:r>
+      <w:proofErr w:type="spellEnd"/>
       <w:r>
         <w:rPr>
           <w:rFonts w:ascii="Consolas" w:eastAsia="Times New Roman" w:hAnsi="Consolas" w:cs="Times New Roman"/>
           <w:color w:val="808080"/>
           <w:sz w:val="24"/>
           <w:szCs w:val="24"/>
+          <w:lang w:val="pt-BR"/>
         </w:rPr>
         <w:t>&gt;</w:t>
       </w:r>
@@ -10730,6 +10467,7 @@
           <w:color w:val="D4D4D4"/>
           <w:sz w:val="24"/>
           <w:szCs w:val="24"/>
+          <w:lang w:val="pt-BR"/>
         </w:rPr>
         <w:t xml:space="preserve">                </w:t>
       </w:r>
@@ -11181,6 +10919,7 @@
           <w:color w:val="D4D4D4"/>
           <w:sz w:val="24"/>
           <w:szCs w:val="24"/>
+          <w:lang w:val="pt-BR"/>
         </w:rPr>
       </w:pPr>
       <w:r>
@@ -11198,62 +10937,71 @@
           <w:color w:val="808080"/>
           <w:sz w:val="24"/>
           <w:szCs w:val="24"/>
+          <w:lang w:val="pt-BR"/>
         </w:rPr>
         <w:t>&lt;</w:t>
       </w:r>
+      <w:proofErr w:type="spellStart"/>
       <w:r>
         <w:rPr>
           <w:rFonts w:ascii="Consolas" w:eastAsia="Times New Roman" w:hAnsi="Consolas" w:cs="Times New Roman"/>
           <w:color w:val="569CD6"/>
           <w:sz w:val="24"/>
           <w:szCs w:val="24"/>
+          <w:lang w:val="pt-BR"/>
         </w:rPr>
         <w:t>td</w:t>
       </w:r>
+      <w:proofErr w:type="spellEnd"/>
       <w:r>
         <w:rPr>
           <w:rFonts w:ascii="Consolas" w:eastAsia="Times New Roman" w:hAnsi="Consolas" w:cs="Times New Roman"/>
           <w:color w:val="808080"/>
           <w:sz w:val="24"/>
           <w:szCs w:val="24"/>
+          <w:lang w:val="pt-BR"/>
         </w:rPr>
         <w:t>&gt;</w:t>
       </w:r>
-      <w:proofErr w:type="spellStart"/>
-      <w:r>
-        <w:rPr>
-          <w:rFonts w:ascii="Consolas" w:eastAsia="Times New Roman" w:hAnsi="Consolas" w:cs="Times New Roman"/>
-          <w:color w:val="D4D4D4"/>
-          <w:sz w:val="24"/>
-          <w:szCs w:val="24"/>
+      <w:r>
+        <w:rPr>
+          <w:rFonts w:ascii="Consolas" w:eastAsia="Times New Roman" w:hAnsi="Consolas" w:cs="Times New Roman"/>
+          <w:color w:val="D4D4D4"/>
+          <w:sz w:val="24"/>
+          <w:szCs w:val="24"/>
+          <w:lang w:val="pt-BR"/>
         </w:rPr>
         <w:t>Vingadores</w:t>
       </w:r>
-      <w:proofErr w:type="spellEnd"/>
       <w:r>
         <w:rPr>
           <w:rFonts w:ascii="Consolas" w:eastAsia="Times New Roman" w:hAnsi="Consolas" w:cs="Times New Roman"/>
           <w:color w:val="808080"/>
           <w:sz w:val="24"/>
           <w:szCs w:val="24"/>
+          <w:lang w:val="pt-BR"/>
         </w:rPr>
         <w:t>&lt;/</w:t>
       </w:r>
+      <w:proofErr w:type="spellStart"/>
       <w:r>
         <w:rPr>
           <w:rFonts w:ascii="Consolas" w:eastAsia="Times New Roman" w:hAnsi="Consolas" w:cs="Times New Roman"/>
           <w:color w:val="569CD6"/>
           <w:sz w:val="24"/>
           <w:szCs w:val="24"/>
+          <w:lang w:val="pt-BR"/>
         </w:rPr>
         <w:t>td</w:t>
       </w:r>
+      <w:proofErr w:type="spellEnd"/>
       <w:r>
         <w:rPr>
           <w:rFonts w:ascii="Consolas" w:eastAsia="Times New Roman" w:hAnsi="Consolas" w:cs="Times New Roman"/>
           <w:color w:val="808080"/>
           <w:sz w:val="24"/>
           <w:szCs w:val="24"/>
+          <w:lang w:val="pt-BR"/>
         </w:rPr>
         <w:t>&gt;</w:t>
       </w:r>
@@ -11267,14 +11015,16 @@
           <w:color w:val="D4D4D4"/>
           <w:sz w:val="24"/>
           <w:szCs w:val="24"/>
-        </w:rPr>
-      </w:pPr>
-      <w:r>
-        <w:rPr>
-          <w:rFonts w:ascii="Consolas" w:eastAsia="Times New Roman" w:hAnsi="Consolas" w:cs="Times New Roman"/>
-          <w:color w:val="D4D4D4"/>
-          <w:sz w:val="24"/>
-          <w:szCs w:val="24"/>
+          <w:lang w:val="pt-BR"/>
+        </w:rPr>
+      </w:pPr>
+      <w:r>
+        <w:rPr>
+          <w:rFonts w:ascii="Consolas" w:eastAsia="Times New Roman" w:hAnsi="Consolas" w:cs="Times New Roman"/>
+          <w:color w:val="D4D4D4"/>
+          <w:sz w:val="24"/>
+          <w:szCs w:val="24"/>
+          <w:lang w:val="pt-BR"/>
         </w:rPr>
         <w:t xml:space="preserve">            </w:t>
       </w:r>
@@ -11284,24 +11034,29 @@
           <w:color w:val="808080"/>
           <w:sz w:val="24"/>
           <w:szCs w:val="24"/>
+          <w:lang w:val="pt-BR"/>
         </w:rPr>
         <w:t>&lt;/</w:t>
       </w:r>
+      <w:proofErr w:type="spellStart"/>
       <w:r>
         <w:rPr>
           <w:rFonts w:ascii="Consolas" w:eastAsia="Times New Roman" w:hAnsi="Consolas" w:cs="Times New Roman"/>
           <w:color w:val="569CD6"/>
           <w:sz w:val="24"/>
           <w:szCs w:val="24"/>
+          <w:lang w:val="pt-BR"/>
         </w:rPr>
         <w:t>tr</w:t>
       </w:r>
+      <w:proofErr w:type="spellEnd"/>
       <w:r>
         <w:rPr>
           <w:rFonts w:ascii="Consolas" w:eastAsia="Times New Roman" w:hAnsi="Consolas" w:cs="Times New Roman"/>
           <w:color w:val="808080"/>
           <w:sz w:val="24"/>
           <w:szCs w:val="24"/>
+          <w:lang w:val="pt-BR"/>
         </w:rPr>
         <w:t>&gt;</w:t>
       </w:r>
@@ -11311,45 +11066,85 @@
         <w:rPr>
           <w:sz w:val="24"/>
           <w:szCs w:val="24"/>
-        </w:rPr>
-      </w:pPr>
-    </w:p>
-    <w:p>
-      <w:pPr>
-        <w:rPr>
-          <w:sz w:val="24"/>
-          <w:szCs w:val="24"/>
-        </w:rPr>
-      </w:pPr>
-      <w:proofErr w:type="spellStart"/>
-      <w:r>
-        <w:rPr>
-          <w:sz w:val="24"/>
-          <w:szCs w:val="24"/>
-        </w:rPr>
-        <w:t>Mesclagem</w:t>
-      </w:r>
-      <w:proofErr w:type="spellEnd"/>
-      <w:r>
-        <w:rPr>
-          <w:sz w:val="24"/>
-          <w:szCs w:val="24"/>
-        </w:rPr>
-        <w:t xml:space="preserve"> </w:t>
+          <w:lang w:val="pt-BR"/>
+        </w:rPr>
+      </w:pPr>
+    </w:p>
+    <w:p>
+      <w:pPr>
+        <w:rPr>
+          <w:sz w:val="24"/>
+          <w:szCs w:val="24"/>
+          <w:lang w:val="pt-BR"/>
+        </w:rPr>
+      </w:pPr>
+      <w:r>
+        <w:rPr>
+          <w:noProof/>
+          <w:sz w:val="24"/>
+          <w:szCs w:val="24"/>
+          <w:lang w:val="pt-BR"/>
+        </w:rPr>
+        <w:drawing>
+          <wp:inline distT="0" distB="0" distL="0" distR="0" wp14:anchorId="776E9CD8" wp14:editId="4436C23A">
+            <wp:extent cx="2721254" cy="1687935"/>
+            <wp:effectExtent l="0" t="0" r="3175" b="7620"/>
+            <wp:docPr id="892173734" name="Imagem 1" descr="Tabela&#10;&#10;Descrição gerada automaticamente"/>
+            <wp:cNvGraphicFramePr>
+              <a:graphicFrameLocks xmlns:a="http://schemas.openxmlformats.org/drawingml/2006/main" noChangeAspect="1"/>
+            </wp:cNvGraphicFramePr>
+            <a:graphic xmlns:a="http://schemas.openxmlformats.org/drawingml/2006/main">
+              <a:graphicData uri="http://schemas.openxmlformats.org/drawingml/2006/picture">
+                <pic:pic xmlns:pic="http://schemas.openxmlformats.org/drawingml/2006/picture">
+                  <pic:nvPicPr>
+                    <pic:cNvPr id="892173734" name="Imagem 1" descr="Tabela&#10;&#10;Descrição gerada automaticamente"/>
+                    <pic:cNvPicPr/>
+                  </pic:nvPicPr>
+                  <pic:blipFill>
+                    <a:blip r:embed="rId13"/>
+                    <a:stretch>
+                      <a:fillRect/>
+                    </a:stretch>
+                  </pic:blipFill>
+                  <pic:spPr>
+                    <a:xfrm>
+                      <a:off x="0" y="0"/>
+                      <a:ext cx="2728970" cy="1692721"/>
+                    </a:xfrm>
+                    <a:prstGeom prst="rect">
+                      <a:avLst/>
+                    </a:prstGeom>
+                  </pic:spPr>
+                </pic:pic>
+              </a:graphicData>
+            </a:graphic>
+          </wp:inline>
+        </w:drawing>
+      </w:r>
+    </w:p>
+    <w:p>
+      <w:pPr>
+        <w:rPr>
+          <w:lang w:val="pt-BR"/>
+        </w:rPr>
+      </w:pPr>
+      <w:r>
+        <w:rPr>
+          <w:lang w:val="pt-BR"/>
+        </w:rPr>
+        <w:t xml:space="preserve">Mesclagem </w:t>
       </w:r>
       <w:r>
         <w:rPr>
           <w:b/>
           <w:bCs/>
-          <w:sz w:val="24"/>
-          <w:szCs w:val="24"/>
+          <w:lang w:val="pt-BR"/>
         </w:rPr>
         <w:t>horizontal</w:t>
       </w:r>
       <w:r>
         <w:rPr>
-          <w:sz w:val="24"/>
-          <w:szCs w:val="24"/>
+          <w:lang w:val="pt-BR"/>
         </w:rPr>
         <w:t>:</w:t>
       </w:r>
@@ -11357,8 +11152,7 @@
     <w:p>
       <w:pPr>
         <w:rPr>
-          <w:sz w:val="24"/>
-          <w:szCs w:val="24"/>
+          <w:lang w:val="pt-BR"/>
         </w:rPr>
       </w:pPr>
       <w:proofErr w:type="spellStart"/>
@@ -11366,50 +11160,16 @@
         <w:rPr>
           <w:i/>
           <w:iCs/>
-          <w:sz w:val="24"/>
-          <w:szCs w:val="24"/>
+          <w:lang w:val="pt-BR"/>
         </w:rPr>
         <w:t>colspan</w:t>
       </w:r>
       <w:proofErr w:type="spellEnd"/>
       <w:r>
         <w:rPr>
-          <w:sz w:val="24"/>
-          <w:szCs w:val="24"/>
-        </w:rPr>
-        <w:t xml:space="preserve"> (</w:t>
-      </w:r>
-      <w:proofErr w:type="spellStart"/>
-      <w:r>
-        <w:rPr>
-          <w:sz w:val="24"/>
-          <w:szCs w:val="24"/>
-        </w:rPr>
-        <w:t>mesclagem</w:t>
-      </w:r>
-      <w:proofErr w:type="spellEnd"/>
-      <w:r>
-        <w:rPr>
-          <w:sz w:val="24"/>
-          <w:szCs w:val="24"/>
-        </w:rPr>
-        <w:t xml:space="preserve"> de </w:t>
-      </w:r>
-      <w:proofErr w:type="spellStart"/>
-      <w:r>
-        <w:rPr>
-          <w:sz w:val="24"/>
-          <w:szCs w:val="24"/>
-        </w:rPr>
-        <w:t>colunas</w:t>
-      </w:r>
-      <w:proofErr w:type="spellEnd"/>
-      <w:r>
-        <w:rPr>
-          <w:sz w:val="24"/>
-          <w:szCs w:val="24"/>
-        </w:rPr>
-        <w:t>)</w:t>
+          <w:lang w:val="pt-BR"/>
+        </w:rPr>
+        <w:t xml:space="preserve"> (mesclagem de colunas)</w:t>
       </w:r>
     </w:p>
     <w:p>
@@ -11583,7 +11343,6 @@
           <w:color w:val="D4D4D4"/>
           <w:sz w:val="24"/>
           <w:szCs w:val="24"/>
-          <w:lang w:val="pt-BR"/>
         </w:rPr>
         <w:t xml:space="preserve">   </w:t>
       </w:r>
@@ -11699,15 +11458,13 @@
     <w:p>
       <w:pPr>
         <w:rPr>
-          <w:sz w:val="24"/>
-          <w:szCs w:val="24"/>
-          <w:lang w:val="pt-BR"/>
-        </w:rPr>
-      </w:pPr>
-      <w:r>
-        <w:rPr>
-          <w:sz w:val="24"/>
-          <w:szCs w:val="24"/>
+          <w:bCs/>
+          <w:lang w:val="pt-BR"/>
+        </w:rPr>
+      </w:pPr>
+      <w:r>
+        <w:rPr>
+          <w:bCs/>
           <w:lang w:val="pt-BR"/>
         </w:rPr>
         <w:t>Só é possível (e extremamente recomendado) utilizar escopos em títulos, &lt;</w:t>
@@ -11715,8 +11472,7 @@
       <w:proofErr w:type="spellStart"/>
       <w:r>
         <w:rPr>
-          <w:sz w:val="24"/>
-          <w:szCs w:val="24"/>
+          <w:bCs/>
           <w:lang w:val="pt-BR"/>
         </w:rPr>
         <w:t>th</w:t>
@@ -11724,8 +11480,7 @@
       <w:proofErr w:type="spellEnd"/>
       <w:r>
         <w:rPr>
-          <w:sz w:val="24"/>
-          <w:szCs w:val="24"/>
+          <w:bCs/>
           <w:lang w:val="pt-BR"/>
         </w:rPr>
         <w:t>&gt;</w:t>
@@ -11734,42 +11489,38 @@
     <w:p>
       <w:pPr>
         <w:rPr>
-          <w:sz w:val="24"/>
-          <w:szCs w:val="24"/>
-          <w:lang w:val="pt-BR"/>
-        </w:rPr>
-      </w:pPr>
-      <w:r>
-        <w:rPr>
-          <w:sz w:val="24"/>
-          <w:szCs w:val="24"/>
-          <w:lang w:val="pt-BR"/>
-        </w:rPr>
+          <w:bCs/>
+          <w:lang w:val="pt-BR"/>
+        </w:rPr>
+      </w:pPr>
+      <w:r>
+        <w:rPr>
+          <w:bCs/>
+          <w:lang w:val="pt-BR"/>
+        </w:rPr>
+        <w:lastRenderedPageBreak/>
         <w:t>Valores:</w:t>
       </w:r>
     </w:p>
     <w:p>
       <w:pPr>
         <w:rPr>
-          <w:sz w:val="24"/>
-          <w:szCs w:val="24"/>
-          <w:lang w:val="pt-BR"/>
-        </w:rPr>
-      </w:pPr>
-      <w:r>
-        <w:rPr>
+          <w:bCs/>
+          <w:lang w:val="pt-BR"/>
+        </w:rPr>
+      </w:pPr>
+      <w:r>
+        <w:rPr>
+          <w:bCs/>
           <w:i/>
           <w:iCs/>
-          <w:sz w:val="24"/>
-          <w:szCs w:val="24"/>
           <w:lang w:val="pt-BR"/>
         </w:rPr>
         <w:t>Row</w:t>
       </w:r>
       <w:r>
         <w:rPr>
-          <w:sz w:val="24"/>
-          <w:szCs w:val="24"/>
+          <w:bCs/>
           <w:lang w:val="pt-BR"/>
         </w:rPr>
         <w:t>: para linhas únicas</w:t>
@@ -11778,18 +11529,16 @@
     <w:p>
       <w:pPr>
         <w:rPr>
-          <w:sz w:val="24"/>
-          <w:szCs w:val="24"/>
-          <w:lang w:val="pt-BR"/>
-        </w:rPr>
-      </w:pPr>
-      <w:proofErr w:type="spellStart"/>
-      <w:r>
-        <w:rPr>
+          <w:bCs/>
+          <w:lang w:val="pt-BR"/>
+        </w:rPr>
+      </w:pPr>
+      <w:proofErr w:type="spellStart"/>
+      <w:r>
+        <w:rPr>
+          <w:bCs/>
           <w:i/>
           <w:iCs/>
-          <w:sz w:val="24"/>
-          <w:szCs w:val="24"/>
           <w:lang w:val="pt-BR"/>
         </w:rPr>
         <w:t>Rowgroup</w:t>
@@ -11797,8 +11546,7 @@
       <w:proofErr w:type="spellEnd"/>
       <w:r>
         <w:rPr>
-          <w:sz w:val="24"/>
-          <w:szCs w:val="24"/>
+          <w:bCs/>
           <w:lang w:val="pt-BR"/>
         </w:rPr>
         <w:t>: para múltiplas linhas</w:t>
@@ -11807,18 +11555,16 @@
     <w:p>
       <w:pPr>
         <w:rPr>
-          <w:sz w:val="24"/>
-          <w:szCs w:val="24"/>
-          <w:lang w:val="pt-BR"/>
-        </w:rPr>
-      </w:pPr>
-      <w:proofErr w:type="spellStart"/>
-      <w:r>
-        <w:rPr>
+          <w:bCs/>
+          <w:lang w:val="pt-BR"/>
+        </w:rPr>
+      </w:pPr>
+      <w:proofErr w:type="spellStart"/>
+      <w:r>
+        <w:rPr>
+          <w:bCs/>
           <w:i/>
           <w:iCs/>
-          <w:sz w:val="24"/>
-          <w:szCs w:val="24"/>
           <w:lang w:val="pt-BR"/>
         </w:rPr>
         <w:t>Col</w:t>
@@ -11826,8 +11572,7 @@
       <w:proofErr w:type="spellEnd"/>
       <w:r>
         <w:rPr>
-          <w:sz w:val="24"/>
-          <w:szCs w:val="24"/>
+          <w:bCs/>
           <w:lang w:val="pt-BR"/>
         </w:rPr>
         <w:t>: para apenas uma coluna</w:t>
@@ -11836,31 +11581,447 @@
     <w:p>
       <w:pPr>
         <w:rPr>
-          <w:sz w:val="24"/>
-          <w:szCs w:val="24"/>
-          <w:lang w:val="pt-BR"/>
-        </w:rPr>
-      </w:pPr>
-      <w:proofErr w:type="spellStart"/>
-      <w:r>
-        <w:rPr>
+          <w:bCs/>
+          <w:lang w:val="pt-BR"/>
+        </w:rPr>
+      </w:pPr>
+      <w:proofErr w:type="spellStart"/>
+      <w:r>
+        <w:rPr>
+          <w:bCs/>
           <w:i/>
           <w:iCs/>
-          <w:sz w:val="24"/>
-          <w:szCs w:val="24"/>
-          <w:lang w:val="pt-BR"/>
-        </w:rPr>
-        <w:lastRenderedPageBreak/>
+          <w:lang w:val="pt-BR"/>
+        </w:rPr>
         <w:t>Colgroup</w:t>
       </w:r>
       <w:proofErr w:type="spellEnd"/>
       <w:r>
         <w:rPr>
-          <w:sz w:val="24"/>
-          <w:szCs w:val="24"/>
+          <w:bCs/>
           <w:lang w:val="pt-BR"/>
         </w:rPr>
         <w:t>: múltiplas colunas</w:t>
+      </w:r>
+    </w:p>
+    <w:p>
+      <w:pPr>
+        <w:rPr>
+          <w:sz w:val="24"/>
+          <w:szCs w:val="24"/>
+          <w:lang w:val="pt-BR"/>
+        </w:rPr>
+      </w:pPr>
+    </w:p>
+    <w:p>
+      <w:pPr>
+        <w:rPr>
+          <w:sz w:val="24"/>
+          <w:szCs w:val="24"/>
+          <w:lang w:val="pt-BR"/>
+        </w:rPr>
+      </w:pPr>
+      <w:r>
+        <w:rPr>
+          <w:sz w:val="24"/>
+          <w:szCs w:val="24"/>
+          <w:lang w:val="pt-BR"/>
+        </w:rPr>
+        <w:t>AGRUPAR COLUNAS COM COLGROUP</w:t>
+      </w:r>
+    </w:p>
+    <w:p>
+      <w:pPr>
+        <w:ind w:firstLine="709"/>
+        <w:rPr>
+          <w:lang w:val="pt-BR"/>
+        </w:rPr>
+      </w:pPr>
+      <w:r>
+        <w:rPr>
+          <w:lang w:val="pt-BR"/>
+        </w:rPr>
+        <w:t>É o seguinte, o HTML não conse</w:t>
+      </w:r>
+      <w:r>
+        <w:rPr>
+          <w:lang w:val="pt-BR"/>
+        </w:rPr>
+        <w:t>gue considerar uma coluna como coluna, apenas a linha &lt;</w:t>
+      </w:r>
+      <w:proofErr w:type="spellStart"/>
+      <w:r>
+        <w:rPr>
+          <w:lang w:val="pt-BR"/>
+        </w:rPr>
+        <w:t>tr</w:t>
+      </w:r>
+      <w:proofErr w:type="spellEnd"/>
+      <w:r>
+        <w:rPr>
+          <w:lang w:val="pt-BR"/>
+        </w:rPr>
+        <w:t xml:space="preserve">&gt; é que possui a </w:t>
+      </w:r>
+      <w:proofErr w:type="spellStart"/>
+      <w:r>
+        <w:rPr>
+          <w:lang w:val="pt-BR"/>
+        </w:rPr>
+        <w:t>tag</w:t>
+      </w:r>
+      <w:proofErr w:type="spellEnd"/>
+      <w:r>
+        <w:rPr>
+          <w:lang w:val="pt-BR"/>
+        </w:rPr>
+        <w:t>. Então, é um problema personalizar apenas colunas.</w:t>
+      </w:r>
+    </w:p>
+    <w:p>
+      <w:pPr>
+        <w:ind w:firstLine="709"/>
+        <w:rPr>
+          <w:lang w:val="pt-BR"/>
+        </w:rPr>
+      </w:pPr>
+      <w:r>
+        <w:rPr>
+          <w:lang w:val="pt-BR"/>
+        </w:rPr>
+        <w:t xml:space="preserve">É aí que veio o </w:t>
+      </w:r>
+      <w:proofErr w:type="spellStart"/>
+      <w:r>
+        <w:rPr>
+          <w:b/>
+          <w:bCs/>
+          <w:lang w:val="pt-BR"/>
+        </w:rPr>
+        <w:t>colgroup</w:t>
+      </w:r>
+      <w:proofErr w:type="spellEnd"/>
+      <w:r>
+        <w:rPr>
+          <w:lang w:val="pt-BR"/>
+        </w:rPr>
+        <w:t xml:space="preserve">, é uma </w:t>
+      </w:r>
+      <w:proofErr w:type="spellStart"/>
+      <w:r>
+        <w:rPr>
+          <w:lang w:val="pt-BR"/>
+        </w:rPr>
+        <w:t>tag</w:t>
+      </w:r>
+      <w:proofErr w:type="spellEnd"/>
+      <w:r>
+        <w:rPr>
+          <w:lang w:val="pt-BR"/>
+        </w:rPr>
+        <w:t xml:space="preserve"> que você vai abrir antes da </w:t>
+      </w:r>
+      <w:proofErr w:type="spellStart"/>
+      <w:r>
+        <w:rPr>
+          <w:lang w:val="pt-BR"/>
+        </w:rPr>
+        <w:t>caption</w:t>
+      </w:r>
+      <w:proofErr w:type="spellEnd"/>
+      <w:r>
+        <w:rPr>
+          <w:lang w:val="pt-BR"/>
+        </w:rPr>
+        <w:t xml:space="preserve"> da tabela </w:t>
+      </w:r>
+    </w:p>
+    <w:p>
+      <w:pPr>
+        <w:ind w:firstLine="709"/>
+        <w:rPr>
+          <w:lang w:val="pt-BR"/>
+        </w:rPr>
+      </w:pPr>
+      <w:r>
+        <w:rPr>
+          <w:lang w:val="pt-BR"/>
+        </w:rPr>
+        <w:t>&lt;</w:t>
+      </w:r>
+      <w:proofErr w:type="spellStart"/>
+      <w:r>
+        <w:rPr>
+          <w:lang w:val="pt-BR"/>
+        </w:rPr>
+        <w:t>colgroup</w:t>
+      </w:r>
+      <w:proofErr w:type="spellEnd"/>
+      <w:r>
+        <w:rPr>
+          <w:lang w:val="pt-BR"/>
+        </w:rPr>
+        <w:t>&gt;</w:t>
+      </w:r>
+    </w:p>
+    <w:p>
+      <w:pPr>
+        <w:ind w:firstLine="709"/>
+        <w:rPr>
+          <w:lang w:val="pt-BR"/>
+        </w:rPr>
+      </w:pPr>
+      <w:r>
+        <w:rPr>
+          <w:lang w:val="pt-BR"/>
+        </w:rPr>
+        <w:t>&lt;/</w:t>
+      </w:r>
+      <w:proofErr w:type="spellStart"/>
+      <w:r>
+        <w:rPr>
+          <w:lang w:val="pt-BR"/>
+        </w:rPr>
+        <w:t>colgroup</w:t>
+      </w:r>
+      <w:proofErr w:type="spellEnd"/>
+      <w:r>
+        <w:rPr>
+          <w:lang w:val="pt-BR"/>
+        </w:rPr>
+        <w:t>&gt;</w:t>
+      </w:r>
+    </w:p>
+    <w:p>
+      <w:pPr>
+        <w:ind w:firstLine="709"/>
+        <w:rPr>
+          <w:lang w:val="pt-BR"/>
+        </w:rPr>
+      </w:pPr>
+      <w:r>
+        <w:rPr>
+          <w:lang w:val="pt-BR"/>
+        </w:rPr>
+        <w:t xml:space="preserve">E dentro vai colocar a quantidade de colunas representadas pela </w:t>
+      </w:r>
+      <w:proofErr w:type="spellStart"/>
+      <w:r>
+        <w:rPr>
+          <w:lang w:val="pt-BR"/>
+        </w:rPr>
+        <w:t>tag</w:t>
+      </w:r>
+      <w:proofErr w:type="spellEnd"/>
+      <w:r>
+        <w:rPr>
+          <w:lang w:val="pt-BR"/>
+        </w:rPr>
+        <w:t xml:space="preserve"> &lt;</w:t>
+      </w:r>
+      <w:proofErr w:type="spellStart"/>
+      <w:r>
+        <w:rPr>
+          <w:lang w:val="pt-BR"/>
+        </w:rPr>
+        <w:t>col</w:t>
+      </w:r>
+      <w:proofErr w:type="spellEnd"/>
+      <w:proofErr w:type="gramStart"/>
+      <w:r>
+        <w:rPr>
+          <w:lang w:val="pt-BR"/>
+        </w:rPr>
+        <w:t>&gt;  para</w:t>
+      </w:r>
+      <w:proofErr w:type="gramEnd"/>
+      <w:r>
+        <w:rPr>
+          <w:lang w:val="pt-BR"/>
+        </w:rPr>
+        <w:t xml:space="preserve"> que seja identificadas, por classe ou id, e posteriormente selecionadas.</w:t>
+      </w:r>
+    </w:p>
+    <w:p>
+      <w:pPr>
+        <w:ind w:firstLine="709"/>
+        <w:rPr>
+          <w:lang w:val="pt-BR"/>
+        </w:rPr>
+      </w:pPr>
+      <w:r>
+        <w:rPr>
+          <w:lang w:val="pt-BR"/>
+        </w:rPr>
+        <w:t>Observe que a quantidade de &lt;</w:t>
+      </w:r>
+      <w:proofErr w:type="spellStart"/>
+      <w:r>
+        <w:rPr>
+          <w:lang w:val="pt-BR"/>
+        </w:rPr>
+        <w:t>col</w:t>
+      </w:r>
+      <w:proofErr w:type="spellEnd"/>
+      <w:r>
+        <w:rPr>
+          <w:lang w:val="pt-BR"/>
+        </w:rPr>
+        <w:t>&gt; tem que ser a quantidade de colunas da tabela.</w:t>
+      </w:r>
+    </w:p>
+    <w:p>
+      <w:pPr>
+        <w:ind w:firstLine="709"/>
+        <w:rPr>
+          <w:lang w:val="pt-BR"/>
+        </w:rPr>
+      </w:pPr>
+      <w:proofErr w:type="spellStart"/>
+      <w:r>
+        <w:rPr>
+          <w:lang w:val="pt-BR"/>
+        </w:rPr>
+        <w:t>Voce</w:t>
+      </w:r>
+      <w:proofErr w:type="spellEnd"/>
+      <w:r>
+        <w:rPr>
+          <w:lang w:val="pt-BR"/>
+        </w:rPr>
+        <w:t xml:space="preserve"> ainda pode agrupar colunas com o &lt;</w:t>
+      </w:r>
+      <w:proofErr w:type="spellStart"/>
+      <w:r>
+        <w:rPr>
+          <w:lang w:val="pt-BR"/>
+        </w:rPr>
+        <w:t>col</w:t>
+      </w:r>
+      <w:proofErr w:type="spellEnd"/>
+      <w:r>
+        <w:rPr>
+          <w:lang w:val="pt-BR"/>
+        </w:rPr>
+        <w:t xml:space="preserve"> </w:t>
+      </w:r>
+      <w:proofErr w:type="spellStart"/>
+      <w:r>
+        <w:rPr>
+          <w:lang w:val="pt-BR"/>
+        </w:rPr>
+        <w:t>span</w:t>
+      </w:r>
+      <w:proofErr w:type="spellEnd"/>
+      <w:r>
+        <w:rPr>
+          <w:lang w:val="pt-BR"/>
+        </w:rPr>
+        <w:t>=”2”&gt; para selecionar 2 colunas diretas, (ou mais).</w:t>
+      </w:r>
+    </w:p>
+    <w:p>
+      <w:pPr>
+        <w:ind w:firstLine="709"/>
+        <w:rPr>
+          <w:lang w:val="pt-BR"/>
+        </w:rPr>
+      </w:pPr>
+    </w:p>
+    <w:p>
+      <w:pPr>
+        <w:ind w:firstLine="709"/>
+        <w:rPr>
+          <w:lang w:val="pt-BR"/>
+        </w:rPr>
+      </w:pPr>
+    </w:p>
+    <w:p>
+      <w:pPr>
+        <w:ind w:firstLine="709"/>
+        <w:rPr>
+          <w:sz w:val="24"/>
+          <w:szCs w:val="24"/>
+          <w:lang w:val="pt-BR"/>
+        </w:rPr>
+      </w:pPr>
+      <w:r>
+        <w:rPr>
+          <w:sz w:val="24"/>
+          <w:szCs w:val="24"/>
+          <w:lang w:val="pt-BR"/>
+        </w:rPr>
+        <w:t>TABELAS RESPONSIVAS</w:t>
+      </w:r>
+    </w:p>
+    <w:p>
+      <w:pPr>
+        <w:ind w:firstLine="709"/>
+        <w:rPr>
+          <w:lang w:val="pt-BR"/>
+        </w:rPr>
+      </w:pPr>
+      <w:proofErr w:type="gramStart"/>
+      <w:r>
+        <w:rPr>
+          <w:lang w:val="pt-BR"/>
+        </w:rPr>
+        <w:t>Tu vai</w:t>
+      </w:r>
+      <w:proofErr w:type="gramEnd"/>
+      <w:r>
+        <w:rPr>
+          <w:lang w:val="pt-BR"/>
+        </w:rPr>
+        <w:t xml:space="preserve"> envelopar a tabela inteira em um container (pode ser uma </w:t>
+      </w:r>
+      <w:proofErr w:type="spellStart"/>
+      <w:r>
+        <w:rPr>
+          <w:lang w:val="pt-BR"/>
+        </w:rPr>
+        <w:t>div</w:t>
+      </w:r>
+      <w:proofErr w:type="spellEnd"/>
+      <w:r>
+        <w:rPr>
+          <w:lang w:val="pt-BR"/>
+        </w:rPr>
+        <w:t>)</w:t>
+      </w:r>
+      <w:r>
+        <w:rPr>
+          <w:lang w:val="pt-BR"/>
+        </w:rPr>
+        <w:t xml:space="preserve">, e vai usar a propriedade CSS </w:t>
+      </w:r>
+      <w:r>
+        <w:rPr>
+          <w:i/>
+          <w:iCs/>
+          <w:lang w:val="pt-BR"/>
+        </w:rPr>
+        <w:t>overflow-x</w:t>
+      </w:r>
+      <w:r>
+        <w:rPr>
+          <w:lang w:val="pt-BR"/>
+        </w:rPr>
+        <w:t xml:space="preserve"> e atribuir o valor </w:t>
+      </w:r>
+      <w:r>
+        <w:rPr>
+          <w:i/>
+          <w:iCs/>
+          <w:lang w:val="pt-BR"/>
+        </w:rPr>
+        <w:t>auto</w:t>
+      </w:r>
+      <w:r>
+        <w:rPr>
+          <w:lang w:val="pt-BR"/>
+        </w:rPr>
+        <w:t>.</w:t>
       </w:r>
     </w:p>
     <w:p>

</xml_diff>